<commit_message>
disso headings added for lit review
</commit_message>
<xml_diff>
--- a/Deliverables/Dissertation.docx
+++ b/Deliverables/Dissertation.docx
@@ -1,6 +1,6 @@
 
 <file path=word/document.xml><?xml version="1.0" encoding="utf-8"?>
-<w:document xmlns:wpc="http://schemas.microsoft.com/office/word/2010/wordprocessingCanvas" xmlns:cx="http://schemas.microsoft.com/office/drawing/2014/chartex" xmlns:cx1="http://schemas.microsoft.com/office/drawing/2015/9/8/chartex" xmlns:cx2="http://schemas.microsoft.com/office/drawing/2015/10/21/chartex" xmlns:cx3="http://schemas.microsoft.com/office/drawing/2016/5/9/chartex" xmlns:cx4="http://schemas.microsoft.com/office/drawing/2016/5/10/chartex" xmlns:cx5="http://schemas.microsoft.com/office/drawing/2016/5/11/chartex" xmlns:cx6="http://schemas.microsoft.com/office/drawing/2016/5/12/chartex" xmlns:cx7="http://schemas.microsoft.com/office/drawing/2016/5/13/chartex" xmlns:cx8="http://schemas.microsoft.com/office/drawing/2016/5/14/chartex" xmlns:mc="http://schemas.openxmlformats.org/markup-compatibility/2006" xmlns:aink="http://schemas.microsoft.com/office/drawing/2016/ink" xmlns:am3d="http://schemas.microsoft.com/office/drawing/2017/model3d" xmlns:o="urn:schemas-microsoft-com:office:office" xmlns:r="http://schemas.openxmlformats.org/officeDocument/2006/relationships" xmlns:m="http://schemas.openxmlformats.org/officeDocument/2006/math" xmlns:v="urn:schemas-microsoft-com:vml" xmlns:wp14="http://schemas.microsoft.com/office/word/2010/wordprocessingDrawing" xmlns:wp="http://schemas.openxmlformats.org/drawingml/2006/wordprocessingDrawing" xmlns:w10="urn:schemas-microsoft-com:office:word" xmlns:w="http://schemas.openxmlformats.org/wordprocessingml/2006/main" xmlns:w14="http://schemas.microsoft.com/office/word/2010/wordml" xmlns:w15="http://schemas.microsoft.com/office/word/2012/wordml" xmlns:w16cid="http://schemas.microsoft.com/office/word/2016/wordml/cid" xmlns:w16se="http://schemas.microsoft.com/office/word/2015/wordml/symex" xmlns:wpg="http://schemas.microsoft.com/office/word/2010/wordprocessingGroup" xmlns:wpi="http://schemas.microsoft.com/office/word/2010/wordprocessingInk" xmlns:wne="http://schemas.microsoft.com/office/word/2006/wordml" xmlns:wps="http://schemas.microsoft.com/office/word/2010/wordprocessingShape" mc:Ignorable="w14 w15 w16se w16cid wp14">
+<w:document xmlns:wpc="http://schemas.microsoft.com/office/word/2010/wordprocessingCanvas" xmlns:cx="http://schemas.microsoft.com/office/drawing/2014/chartex" xmlns:cx1="http://schemas.microsoft.com/office/drawing/2015/9/8/chartex" xmlns:mc="http://schemas.openxmlformats.org/markup-compatibility/2006" xmlns:o="urn:schemas-microsoft-com:office:office" xmlns:r="http://schemas.openxmlformats.org/officeDocument/2006/relationships" xmlns:m="http://schemas.openxmlformats.org/officeDocument/2006/math" xmlns:v="urn:schemas-microsoft-com:vml" xmlns:wp14="http://schemas.microsoft.com/office/word/2010/wordprocessingDrawing" xmlns:wp="http://schemas.openxmlformats.org/drawingml/2006/wordprocessingDrawing" xmlns:w10="urn:schemas-microsoft-com:office:word" xmlns:w="http://schemas.openxmlformats.org/wordprocessingml/2006/main" xmlns:w14="http://schemas.microsoft.com/office/word/2010/wordml" xmlns:w15="http://schemas.microsoft.com/office/word/2012/wordml" xmlns:w16se="http://schemas.microsoft.com/office/word/2015/wordml/symex" xmlns:wpg="http://schemas.microsoft.com/office/word/2010/wordprocessingGroup" xmlns:wpi="http://schemas.microsoft.com/office/word/2010/wordprocessingInk" xmlns:wne="http://schemas.microsoft.com/office/word/2006/wordml" xmlns:wps="http://schemas.microsoft.com/office/word/2010/wordprocessingShape" mc:Ignorable="w14 w15 w16se wp14">
   <w:body>
     <w:p>
       <w:pPr>
@@ -21,7 +21,13 @@
         <w:sdtEndPr/>
         <w:sdtContent>
           <w:r>
-            <w:t>Realtime Scalable Video Stream Analysis with Object, Event and Anomaly Detection.</w:t>
+            <w:t>Real</w:t>
+          </w:r>
+          <w:r>
+            <w:t>-</w:t>
+          </w:r>
+          <w:r>
+            <w:t>time Scalable Video Stream Analysis with Object, Event and Anomaly Detection.</w:t>
           </w:r>
         </w:sdtContent>
       </w:sdt>
@@ -71,10 +77,19 @@
         <w:pStyle w:val="Title2"/>
       </w:pPr>
       <w:r>
-        <w:t>Completed as part of my undergraduate BSc in Computer Science with Industrial Placement</w:t>
+        <w:t xml:space="preserve">Completed as part of my undergraduate </w:t>
       </w:r>
-    </w:p>
-    <w:bookmarkStart w:id="0" w:name="_Toc505030025" w:displacedByCustomXml="next"/>
+      <w:r>
+        <w:t>BSc in Computer Science</w:t>
+      </w:r>
+      <w:r>
+        <w:t xml:space="preserve"> with Industrial Placement (G401)</w:t>
+      </w:r>
+      <w:r>
+        <w:t>, supervised by Matt Collison.</w:t>
+      </w:r>
+    </w:p>
+    <w:bookmarkStart w:id="0" w:name="_Toc505073352" w:displacedByCustomXml="next"/>
     <w:sdt>
       <w:sdtPr>
         <w:alias w:val="Abstract:"/>
@@ -105,13 +120,82 @@
         <w:pStyle w:val="NoSpacing"/>
       </w:pPr>
       <w:r>
-        <w:t>This will be my abstract.</w:t>
+        <w:t xml:space="preserve">Computer vision has been a large area of research in recent years, devising methodologies to understand and act on events seen within video streams. A major application of computer vision is to detect anomalies autonomously, </w:t>
       </w:r>
+      <w:r>
+        <w:t xml:space="preserve">and alerting users to when they occur. </w:t>
+      </w:r>
+      <w:r>
+        <w:t>Although industrial technologies exist that are able to do this to a basic standard, they often rely on expensive and exclusive hardware.</w:t>
+      </w:r>
+      <w:r>
+        <w:t xml:space="preserve"> </w:t>
+      </w:r>
     </w:p>
     <w:p>
       <w:pPr>
         <w:pStyle w:val="NoSpacing"/>
       </w:pPr>
+      <w:r>
+        <w:t>This paper</w:t>
+      </w:r>
+      <w:r>
+        <w:t xml:space="preserve"> propose</w:t>
+      </w:r>
+      <w:r>
+        <w:t>s</w:t>
+      </w:r>
+      <w:r>
+        <w:t xml:space="preserve"> an extendable and scalable framework that is able to provide accurate anomaly detection</w:t>
+      </w:r>
+      <w:r>
+        <w:t>,</w:t>
+      </w:r>
+      <w:r>
+        <w:t xml:space="preserve"> in real-time</w:t>
+      </w:r>
+      <w:r>
+        <w:t>,</w:t>
+      </w:r>
+      <w:r>
+        <w:t xml:space="preserve"> without complex hardware requirements.</w:t>
+      </w:r>
+      <w:r>
+        <w:t xml:space="preserve"> The framework will show how the adoption of distributed computing and machine learning ena</w:t>
+      </w:r>
+      <w:r>
+        <w:t xml:space="preserve">ble real-time anomaly detections, </w:t>
+      </w:r>
+      <w:r>
+        <w:t xml:space="preserve">without requiring specialized hardware. </w:t>
+      </w:r>
+      <w:r>
+        <w:t xml:space="preserve"> My design approach is to allow extensibility at every opportunity so </w:t>
+      </w:r>
+      <w:r>
+        <w:t>the framework can be adapted for a multitude of use cases, some of which I propose within this paper</w:t>
+      </w:r>
+      <w:r>
+        <w:t xml:space="preserve">. Furthermore, the framework will allow horizontal scaling </w:t>
+      </w:r>
+      <w:r>
+        <w:t>enabling</w:t>
+      </w:r>
+      <w:r>
+        <w:t xml:space="preserve"> it </w:t>
+      </w:r>
+      <w:r>
+        <w:t>to</w:t>
+      </w:r>
+      <w:r>
+        <w:t xml:space="preserve"> handle large volumes of data</w:t>
+      </w:r>
+      <w:r>
+        <w:t>,</w:t>
+      </w:r>
+      <w:r>
+        <w:t xml:space="preserve"> while keeping its real-time requirements intact. Finally, the framework will be hosted publicly allowing new avenues to be explored by the community, some of which I suggest in this paper. </w:t>
+      </w:r>
     </w:p>
     <w:p>
       <w:pPr>
@@ -155,69 +239,9 @@
     </w:p>
     <w:p>
       <w:pPr>
-        <w:pStyle w:val="NoSpacing"/>
-      </w:pPr>
-    </w:p>
-    <w:p>
-      <w:pPr>
-        <w:pStyle w:val="NoSpacing"/>
-      </w:pPr>
-    </w:p>
-    <w:p>
-      <w:pPr>
-        <w:pStyle w:val="NoSpacing"/>
-      </w:pPr>
-    </w:p>
-    <w:p>
-      <w:pPr>
-        <w:pStyle w:val="NoSpacing"/>
-      </w:pPr>
-    </w:p>
-    <w:p>
-      <w:pPr>
-        <w:pStyle w:val="NoSpacing"/>
-      </w:pPr>
-    </w:p>
-    <w:p>
-      <w:pPr>
-        <w:pStyle w:val="NoSpacing"/>
-      </w:pPr>
-    </w:p>
-    <w:p>
-      <w:pPr>
-        <w:pStyle w:val="NoSpacing"/>
-      </w:pPr>
-    </w:p>
-    <w:p>
-      <w:pPr>
-        <w:pStyle w:val="NoSpacing"/>
-      </w:pPr>
-    </w:p>
-    <w:p>
-      <w:pPr>
-        <w:pStyle w:val="NoSpacing"/>
-      </w:pPr>
-    </w:p>
-    <w:p>
-      <w:pPr>
-        <w:pStyle w:val="NoSpacing"/>
-      </w:pPr>
-    </w:p>
-    <w:p>
-      <w:pPr>
-        <w:pStyle w:val="NoSpacing"/>
-      </w:pPr>
-    </w:p>
-    <w:p>
-      <w:pPr>
-        <w:pStyle w:val="NoSpacing"/>
-      </w:pPr>
-    </w:p>
-    <w:p>
-      <w:pPr>
         <w:pStyle w:val="SectionTitle"/>
       </w:pPr>
-      <w:bookmarkStart w:id="1" w:name="_Toc505030026"/>
+      <w:bookmarkStart w:id="1" w:name="_Toc505073353"/>
       <w:r>
         <w:lastRenderedPageBreak/>
         <w:t>Declaration</w:t>
@@ -229,8 +253,11 @@
         <w:pStyle w:val="NoSpacing"/>
       </w:pPr>
       <w:r>
-        <w:t>This is my declaration.</w:t>
+        <w:t>“I</w:t>
       </w:r>
+      <w:r>
+        <w:t xml:space="preserve"> declare that this dissertation represents my own work, except where otherwise stated.”</w:t>
+      </w:r>
     </w:p>
     <w:p>
       <w:pPr>
@@ -334,14 +361,9 @@
     </w:p>
     <w:p>
       <w:pPr>
-        <w:pStyle w:val="NoSpacing"/>
-      </w:pPr>
-    </w:p>
-    <w:p>
-      <w:pPr>
         <w:pStyle w:val="SectionTitle"/>
       </w:pPr>
-      <w:bookmarkStart w:id="2" w:name="_Toc505030027"/>
+      <w:bookmarkStart w:id="2" w:name="_Toc505073354"/>
       <w:r>
         <w:lastRenderedPageBreak/>
         <w:t>Acknowledgments</w:t>
@@ -358,12 +380,111 @@
     </w:p>
     <w:p>
       <w:pPr>
-        <w:pStyle w:val="SectionTitle"/>
-        <w:jc w:val="left"/>
+        <w:pStyle w:val="NoSpacing"/>
+      </w:pPr>
+    </w:p>
+    <w:p>
+      <w:pPr>
+        <w:pStyle w:val="NoSpacing"/>
+      </w:pPr>
+    </w:p>
+    <w:p>
+      <w:pPr>
+        <w:pStyle w:val="NoSpacing"/>
+      </w:pPr>
+    </w:p>
+    <w:p>
+      <w:pPr>
+        <w:pStyle w:val="NoSpacing"/>
+      </w:pPr>
+    </w:p>
+    <w:p>
+      <w:pPr>
+        <w:pStyle w:val="NoSpacing"/>
+      </w:pPr>
+    </w:p>
+    <w:p>
+      <w:pPr>
+        <w:pStyle w:val="NoSpacing"/>
+      </w:pPr>
+    </w:p>
+    <w:p>
+      <w:pPr>
+        <w:pStyle w:val="NoSpacing"/>
+      </w:pPr>
+    </w:p>
+    <w:p>
+      <w:pPr>
+        <w:pStyle w:val="NoSpacing"/>
+      </w:pPr>
+    </w:p>
+    <w:p>
+      <w:pPr>
+        <w:pStyle w:val="NoSpacing"/>
+      </w:pPr>
+    </w:p>
+    <w:p>
+      <w:pPr>
+        <w:pStyle w:val="NoSpacing"/>
+      </w:pPr>
+    </w:p>
+    <w:p>
+      <w:pPr>
+        <w:pStyle w:val="NoSpacing"/>
+      </w:pPr>
+    </w:p>
+    <w:p>
+      <w:pPr>
+        <w:pStyle w:val="NoSpacing"/>
+      </w:pPr>
+    </w:p>
+    <w:p>
+      <w:pPr>
+        <w:pStyle w:val="NoSpacing"/>
+      </w:pPr>
+    </w:p>
+    <w:p>
+      <w:pPr>
+        <w:pStyle w:val="NoSpacing"/>
+      </w:pPr>
+    </w:p>
+    <w:p>
+      <w:pPr>
+        <w:pStyle w:val="NoSpacing"/>
+      </w:pPr>
+    </w:p>
+    <w:p>
+      <w:pPr>
+        <w:pStyle w:val="NoSpacing"/>
+      </w:pPr>
+    </w:p>
+    <w:p>
+      <w:pPr>
+        <w:pStyle w:val="NoSpacing"/>
+      </w:pPr>
+    </w:p>
+    <w:p>
+      <w:pPr>
+        <w:pStyle w:val="NoSpacing"/>
+      </w:pPr>
+    </w:p>
+    <w:p>
+      <w:pPr>
+        <w:pStyle w:val="NoSpacing"/>
+      </w:pPr>
+    </w:p>
+    <w:p>
+      <w:pPr>
+        <w:pStyle w:val="NoSpacing"/>
       </w:pPr>
     </w:p>
     <w:sdt>
       <w:sdtPr>
+        <w:rPr>
+          <w:rFonts w:asciiTheme="minorHAnsi" w:eastAsiaTheme="minorEastAsia" w:hAnsiTheme="minorHAnsi" w:cstheme="minorBidi"/>
+          <w:b w:val="0"/>
+          <w:szCs w:val="24"/>
+        </w:rPr>
         <w:id w:val="-1838599875"/>
         <w:docPartObj>
           <w:docPartGallery w:val="Table of Contents"/>
@@ -372,10 +493,8 @@
       </w:sdtPr>
       <w:sdtEndPr>
         <w:rPr>
-          <w:rFonts w:asciiTheme="minorHAnsi" w:eastAsiaTheme="minorEastAsia" w:hAnsiTheme="minorHAnsi" w:cstheme="minorBidi"/>
           <w:bCs/>
           <w:noProof/>
-          <w:szCs w:val="24"/>
         </w:rPr>
       </w:sdtEndPr>
       <w:sdtContent>
@@ -396,6 +515,8 @@
             <w:rPr>
               <w:noProof/>
               <w:kern w:val="0"/>
+              <w:sz w:val="22"/>
+              <w:szCs w:val="22"/>
               <w:lang w:val="en-GB" w:eastAsia="en-GB"/>
             </w:rPr>
           </w:pPr>
@@ -408,7 +529,7 @@
           <w:r>
             <w:fldChar w:fldCharType="separate"/>
           </w:r>
-          <w:hyperlink w:anchor="_Toc505030025" w:history="1">
+          <w:hyperlink w:anchor="_Toc505073352" w:history="1">
             <w:r>
               <w:rPr>
                 <w:rStyle w:val="Hyperlink"/>
@@ -435,7 +556,7 @@
                 <w:noProof/>
                 <w:webHidden/>
               </w:rPr>
-              <w:instrText xml:space="preserve"> PAGEREF _Toc505030025 \h </w:instrText>
+              <w:instrText xml:space="preserve"> PAGEREF _Toc505073352 \h </w:instrText>
             </w:r>
             <w:r>
               <w:rPr>
@@ -475,10 +596,12 @@
             <w:rPr>
               <w:noProof/>
               <w:kern w:val="0"/>
+              <w:sz w:val="22"/>
+              <w:szCs w:val="22"/>
               <w:lang w:val="en-GB" w:eastAsia="en-GB"/>
             </w:rPr>
           </w:pPr>
-          <w:hyperlink w:anchor="_Toc505030026" w:history="1">
+          <w:hyperlink w:anchor="_Toc505073353" w:history="1">
             <w:r>
               <w:rPr>
                 <w:rStyle w:val="Hyperlink"/>
@@ -505,7 +628,7 @@
                 <w:noProof/>
                 <w:webHidden/>
               </w:rPr>
-              <w:instrText xml:space="preserve"> PAGEREF _Toc505030026 \h </w:instrText>
+              <w:instrText xml:space="preserve"> PAGEREF _Toc505073353 \h </w:instrText>
             </w:r>
             <w:r>
               <w:rPr>
@@ -545,10 +668,12 @@
             <w:rPr>
               <w:noProof/>
               <w:kern w:val="0"/>
+              <w:sz w:val="22"/>
+              <w:szCs w:val="22"/>
               <w:lang w:val="en-GB" w:eastAsia="en-GB"/>
             </w:rPr>
           </w:pPr>
-          <w:hyperlink w:anchor="_Toc505030027" w:history="1">
+          <w:hyperlink w:anchor="_Toc505073354" w:history="1">
             <w:r>
               <w:rPr>
                 <w:rStyle w:val="Hyperlink"/>
@@ -575,7 +700,7 @@
                 <w:noProof/>
                 <w:webHidden/>
               </w:rPr>
-              <w:instrText xml:space="preserve"> PAGEREF _Toc505030027 \h </w:instrText>
+              <w:instrText xml:space="preserve"> PAGEREF _Toc505073354 \h </w:instrText>
             </w:r>
             <w:r>
               <w:rPr>
@@ -615,16 +740,18 @@
             <w:rPr>
               <w:noProof/>
               <w:kern w:val="0"/>
+              <w:sz w:val="22"/>
+              <w:szCs w:val="22"/>
               <w:lang w:val="en-GB" w:eastAsia="en-GB"/>
             </w:rPr>
           </w:pPr>
-          <w:hyperlink w:anchor="_Toc505030028" w:history="1">
+          <w:hyperlink w:anchor="_Toc505073355" w:history="1">
             <w:r>
               <w:rPr>
                 <w:rStyle w:val="Hyperlink"/>
                 <w:noProof/>
               </w:rPr>
-              <w:t>References</w:t>
+              <w:t>Introduction</w:t>
             </w:r>
             <w:r>
               <w:rPr>
@@ -645,7 +772,7 @@
                 <w:noProof/>
                 <w:webHidden/>
               </w:rPr>
-              <w:instrText xml:space="preserve"> PAGEREF _Toc505030028 \h </w:instrText>
+              <w:instrText xml:space="preserve"> PAGEREF _Toc505073355 \h </w:instrText>
             </w:r>
             <w:r>
               <w:rPr>
@@ -666,6 +793,290 @@
                 <w:webHidden/>
               </w:rPr>
               <w:t>6</w:t>
+            </w:r>
+            <w:r>
+              <w:rPr>
+                <w:noProof/>
+                <w:webHidden/>
+              </w:rPr>
+              <w:fldChar w:fldCharType="end"/>
+            </w:r>
+          </w:hyperlink>
+        </w:p>
+        <w:p>
+          <w:pPr>
+            <w:pStyle w:val="TOC2"/>
+            <w:tabs>
+              <w:tab w:val="right" w:leader="dot" w:pos="9350"/>
+            </w:tabs>
+            <w:rPr>
+              <w:noProof/>
+              <w:kern w:val="0"/>
+              <w:sz w:val="22"/>
+              <w:szCs w:val="22"/>
+              <w:lang w:val="en-GB" w:eastAsia="en-GB"/>
+            </w:rPr>
+          </w:pPr>
+          <w:hyperlink w:anchor="_Toc505073356" w:history="1">
+            <w:r>
+              <w:rPr>
+                <w:rStyle w:val="Hyperlink"/>
+                <w:noProof/>
+              </w:rPr>
+              <w:t>Motivation</w:t>
+            </w:r>
+            <w:r>
+              <w:rPr>
+                <w:noProof/>
+                <w:webHidden/>
+              </w:rPr>
+              <w:tab/>
+            </w:r>
+            <w:r>
+              <w:rPr>
+                <w:noProof/>
+                <w:webHidden/>
+              </w:rPr>
+              <w:fldChar w:fldCharType="begin"/>
+            </w:r>
+            <w:r>
+              <w:rPr>
+                <w:noProof/>
+                <w:webHidden/>
+              </w:rPr>
+              <w:instrText xml:space="preserve"> PAGEREF _Toc505073356 \h </w:instrText>
+            </w:r>
+            <w:r>
+              <w:rPr>
+                <w:noProof/>
+                <w:webHidden/>
+              </w:rPr>
+            </w:r>
+            <w:r>
+              <w:rPr>
+                <w:noProof/>
+                <w:webHidden/>
+              </w:rPr>
+              <w:fldChar w:fldCharType="separate"/>
+            </w:r>
+            <w:r>
+              <w:rPr>
+                <w:noProof/>
+                <w:webHidden/>
+              </w:rPr>
+              <w:t>6</w:t>
+            </w:r>
+            <w:r>
+              <w:rPr>
+                <w:noProof/>
+                <w:webHidden/>
+              </w:rPr>
+              <w:fldChar w:fldCharType="end"/>
+            </w:r>
+          </w:hyperlink>
+        </w:p>
+        <w:p>
+          <w:pPr>
+            <w:pStyle w:val="TOC2"/>
+            <w:tabs>
+              <w:tab w:val="right" w:leader="dot" w:pos="9350"/>
+            </w:tabs>
+            <w:rPr>
+              <w:noProof/>
+              <w:kern w:val="0"/>
+              <w:sz w:val="22"/>
+              <w:szCs w:val="22"/>
+              <w:lang w:val="en-GB" w:eastAsia="en-GB"/>
+            </w:rPr>
+          </w:pPr>
+          <w:hyperlink w:anchor="_Toc505073357" w:history="1">
+            <w:r>
+              <w:rPr>
+                <w:rStyle w:val="Hyperlink"/>
+                <w:noProof/>
+              </w:rPr>
+              <w:t>Aims</w:t>
+            </w:r>
+            <w:r>
+              <w:rPr>
+                <w:noProof/>
+                <w:webHidden/>
+              </w:rPr>
+              <w:tab/>
+            </w:r>
+            <w:r>
+              <w:rPr>
+                <w:noProof/>
+                <w:webHidden/>
+              </w:rPr>
+              <w:fldChar w:fldCharType="begin"/>
+            </w:r>
+            <w:r>
+              <w:rPr>
+                <w:noProof/>
+                <w:webHidden/>
+              </w:rPr>
+              <w:instrText xml:space="preserve"> PAGEREF _Toc505073357 \h </w:instrText>
+            </w:r>
+            <w:r>
+              <w:rPr>
+                <w:noProof/>
+                <w:webHidden/>
+              </w:rPr>
+            </w:r>
+            <w:r>
+              <w:rPr>
+                <w:noProof/>
+                <w:webHidden/>
+              </w:rPr>
+              <w:fldChar w:fldCharType="separate"/>
+            </w:r>
+            <w:r>
+              <w:rPr>
+                <w:noProof/>
+                <w:webHidden/>
+              </w:rPr>
+              <w:t>6</w:t>
+            </w:r>
+            <w:r>
+              <w:rPr>
+                <w:noProof/>
+                <w:webHidden/>
+              </w:rPr>
+              <w:fldChar w:fldCharType="end"/>
+            </w:r>
+          </w:hyperlink>
+        </w:p>
+        <w:p>
+          <w:pPr>
+            <w:pStyle w:val="TOC3"/>
+            <w:tabs>
+              <w:tab w:val="right" w:leader="dot" w:pos="9350"/>
+            </w:tabs>
+            <w:rPr>
+              <w:noProof/>
+            </w:rPr>
+          </w:pPr>
+          <w:hyperlink w:anchor="_Toc505073358" w:history="1">
+            <w:r>
+              <w:rPr>
+                <w:rStyle w:val="Hyperlink"/>
+                <w:noProof/>
+              </w:rPr>
+              <w:t>Objectives</w:t>
+            </w:r>
+            <w:r>
+              <w:rPr>
+                <w:noProof/>
+                <w:webHidden/>
+              </w:rPr>
+              <w:tab/>
+            </w:r>
+            <w:r>
+              <w:rPr>
+                <w:noProof/>
+                <w:webHidden/>
+              </w:rPr>
+              <w:fldChar w:fldCharType="begin"/>
+            </w:r>
+            <w:r>
+              <w:rPr>
+                <w:noProof/>
+                <w:webHidden/>
+              </w:rPr>
+              <w:instrText xml:space="preserve"> PAGEREF _Toc505073358 \h </w:instrText>
+            </w:r>
+            <w:r>
+              <w:rPr>
+                <w:noProof/>
+                <w:webHidden/>
+              </w:rPr>
+            </w:r>
+            <w:r>
+              <w:rPr>
+                <w:noProof/>
+                <w:webHidden/>
+              </w:rPr>
+              <w:fldChar w:fldCharType="separate"/>
+            </w:r>
+            <w:r>
+              <w:rPr>
+                <w:noProof/>
+                <w:webHidden/>
+              </w:rPr>
+              <w:t>7</w:t>
+            </w:r>
+            <w:r>
+              <w:rPr>
+                <w:noProof/>
+                <w:webHidden/>
+              </w:rPr>
+              <w:fldChar w:fldCharType="end"/>
+            </w:r>
+          </w:hyperlink>
+        </w:p>
+        <w:p>
+          <w:pPr>
+            <w:pStyle w:val="TOC2"/>
+            <w:tabs>
+              <w:tab w:val="right" w:leader="dot" w:pos="9350"/>
+            </w:tabs>
+            <w:rPr>
+              <w:noProof/>
+              <w:kern w:val="0"/>
+              <w:sz w:val="22"/>
+              <w:szCs w:val="22"/>
+              <w:lang w:val="en-GB" w:eastAsia="en-GB"/>
+            </w:rPr>
+          </w:pPr>
+          <w:hyperlink w:anchor="_Toc505073359" w:history="1">
+            <w:r>
+              <w:rPr>
+                <w:rStyle w:val="Hyperlink"/>
+                <w:noProof/>
+              </w:rPr>
+              <w:t>Paper Structure</w:t>
+            </w:r>
+            <w:r>
+              <w:rPr>
+                <w:noProof/>
+                <w:webHidden/>
+              </w:rPr>
+              <w:tab/>
+            </w:r>
+            <w:r>
+              <w:rPr>
+                <w:noProof/>
+                <w:webHidden/>
+              </w:rPr>
+              <w:fldChar w:fldCharType="begin"/>
+            </w:r>
+            <w:r>
+              <w:rPr>
+                <w:noProof/>
+                <w:webHidden/>
+              </w:rPr>
+              <w:instrText xml:space="preserve"> PAGEREF _Toc505073359 \h </w:instrText>
+            </w:r>
+            <w:r>
+              <w:rPr>
+                <w:noProof/>
+                <w:webHidden/>
+              </w:rPr>
+            </w:r>
+            <w:r>
+              <w:rPr>
+                <w:noProof/>
+                <w:webHidden/>
+              </w:rPr>
+              <w:fldChar w:fldCharType="separate"/>
+            </w:r>
+            <w:r>
+              <w:rPr>
+                <w:noProof/>
+                <w:webHidden/>
+              </w:rPr>
+              <w:t>7</w:t>
             </w:r>
             <w:r>
               <w:rPr>
@@ -685,16 +1096,18 @@
             <w:rPr>
               <w:noProof/>
               <w:kern w:val="0"/>
+              <w:sz w:val="22"/>
+              <w:szCs w:val="22"/>
               <w:lang w:val="en-GB" w:eastAsia="en-GB"/>
             </w:rPr>
           </w:pPr>
-          <w:hyperlink w:anchor="_Toc505030029" w:history="1">
+          <w:hyperlink w:anchor="_Toc505073360" w:history="1">
             <w:r>
               <w:rPr>
                 <w:rStyle w:val="Hyperlink"/>
                 <w:noProof/>
               </w:rPr>
-              <w:t>Footnotes</w:t>
+              <w:t>Background and Literature Review</w:t>
             </w:r>
             <w:r>
               <w:rPr>
@@ -715,7 +1128,7 @@
                 <w:noProof/>
                 <w:webHidden/>
               </w:rPr>
-              <w:instrText xml:space="preserve"> PAGEREF _Toc505030029 \h </w:instrText>
+              <w:instrText xml:space="preserve"> PAGEREF _Toc505073360 \h </w:instrText>
             </w:r>
             <w:r>
               <w:rPr>
@@ -735,7 +1148,839 @@
                 <w:noProof/>
                 <w:webHidden/>
               </w:rPr>
-              <w:t>7</w:t>
+              <w:t>8</w:t>
+            </w:r>
+            <w:r>
+              <w:rPr>
+                <w:noProof/>
+                <w:webHidden/>
+              </w:rPr>
+              <w:fldChar w:fldCharType="end"/>
+            </w:r>
+          </w:hyperlink>
+        </w:p>
+        <w:p>
+          <w:pPr>
+            <w:pStyle w:val="TOC2"/>
+            <w:tabs>
+              <w:tab w:val="right" w:leader="dot" w:pos="9350"/>
+            </w:tabs>
+            <w:rPr>
+              <w:noProof/>
+              <w:kern w:val="0"/>
+              <w:sz w:val="22"/>
+              <w:szCs w:val="22"/>
+              <w:lang w:val="en-GB" w:eastAsia="en-GB"/>
+            </w:rPr>
+          </w:pPr>
+          <w:hyperlink w:anchor="_Toc505073361" w:history="1">
+            <w:r>
+              <w:rPr>
+                <w:rStyle w:val="Hyperlink"/>
+                <w:noProof/>
+              </w:rPr>
+              <w:t>Video Processing Methodologies and their Adoption</w:t>
+            </w:r>
+            <w:r>
+              <w:rPr>
+                <w:noProof/>
+                <w:webHidden/>
+              </w:rPr>
+              <w:tab/>
+            </w:r>
+            <w:r>
+              <w:rPr>
+                <w:noProof/>
+                <w:webHidden/>
+              </w:rPr>
+              <w:fldChar w:fldCharType="begin"/>
+            </w:r>
+            <w:r>
+              <w:rPr>
+                <w:noProof/>
+                <w:webHidden/>
+              </w:rPr>
+              <w:instrText xml:space="preserve"> PAGEREF _Toc505073361 \h </w:instrText>
+            </w:r>
+            <w:r>
+              <w:rPr>
+                <w:noProof/>
+                <w:webHidden/>
+              </w:rPr>
+            </w:r>
+            <w:r>
+              <w:rPr>
+                <w:noProof/>
+                <w:webHidden/>
+              </w:rPr>
+              <w:fldChar w:fldCharType="separate"/>
+            </w:r>
+            <w:r>
+              <w:rPr>
+                <w:noProof/>
+                <w:webHidden/>
+              </w:rPr>
+              <w:t>8</w:t>
+            </w:r>
+            <w:r>
+              <w:rPr>
+                <w:noProof/>
+                <w:webHidden/>
+              </w:rPr>
+              <w:fldChar w:fldCharType="end"/>
+            </w:r>
+          </w:hyperlink>
+        </w:p>
+        <w:p>
+          <w:pPr>
+            <w:pStyle w:val="TOC3"/>
+            <w:tabs>
+              <w:tab w:val="right" w:leader="dot" w:pos="9350"/>
+            </w:tabs>
+            <w:rPr>
+              <w:noProof/>
+            </w:rPr>
+          </w:pPr>
+          <w:hyperlink w:anchor="_Toc505073362" w:history="1">
+            <w:r>
+              <w:rPr>
+                <w:rStyle w:val="Hyperlink"/>
+                <w:noProof/>
+              </w:rPr>
+              <w:t>Object Detection Techniques</w:t>
+            </w:r>
+            <w:r>
+              <w:rPr>
+                <w:noProof/>
+                <w:webHidden/>
+              </w:rPr>
+              <w:tab/>
+            </w:r>
+            <w:r>
+              <w:rPr>
+                <w:noProof/>
+                <w:webHidden/>
+              </w:rPr>
+              <w:fldChar w:fldCharType="begin"/>
+            </w:r>
+            <w:r>
+              <w:rPr>
+                <w:noProof/>
+                <w:webHidden/>
+              </w:rPr>
+              <w:instrText xml:space="preserve"> PAGEREF _Toc505073362 \h </w:instrText>
+            </w:r>
+            <w:r>
+              <w:rPr>
+                <w:noProof/>
+                <w:webHidden/>
+              </w:rPr>
+            </w:r>
+            <w:r>
+              <w:rPr>
+                <w:noProof/>
+                <w:webHidden/>
+              </w:rPr>
+              <w:fldChar w:fldCharType="separate"/>
+            </w:r>
+            <w:r>
+              <w:rPr>
+                <w:noProof/>
+                <w:webHidden/>
+              </w:rPr>
+              <w:t>8</w:t>
+            </w:r>
+            <w:r>
+              <w:rPr>
+                <w:noProof/>
+                <w:webHidden/>
+              </w:rPr>
+              <w:fldChar w:fldCharType="end"/>
+            </w:r>
+          </w:hyperlink>
+        </w:p>
+        <w:p>
+          <w:pPr>
+            <w:pStyle w:val="TOC3"/>
+            <w:tabs>
+              <w:tab w:val="right" w:leader="dot" w:pos="9350"/>
+            </w:tabs>
+            <w:rPr>
+              <w:noProof/>
+            </w:rPr>
+          </w:pPr>
+          <w:hyperlink w:anchor="_Toc505073363" w:history="1">
+            <w:r>
+              <w:rPr>
+                <w:rStyle w:val="Hyperlink"/>
+                <w:noProof/>
+              </w:rPr>
+              <w:t>Event Detection Techniques</w:t>
+            </w:r>
+            <w:r>
+              <w:rPr>
+                <w:noProof/>
+                <w:webHidden/>
+              </w:rPr>
+              <w:tab/>
+            </w:r>
+            <w:r>
+              <w:rPr>
+                <w:noProof/>
+                <w:webHidden/>
+              </w:rPr>
+              <w:fldChar w:fldCharType="begin"/>
+            </w:r>
+            <w:r>
+              <w:rPr>
+                <w:noProof/>
+                <w:webHidden/>
+              </w:rPr>
+              <w:instrText xml:space="preserve"> PAGEREF _Toc505073363 \h </w:instrText>
+            </w:r>
+            <w:r>
+              <w:rPr>
+                <w:noProof/>
+                <w:webHidden/>
+              </w:rPr>
+            </w:r>
+            <w:r>
+              <w:rPr>
+                <w:noProof/>
+                <w:webHidden/>
+              </w:rPr>
+              <w:fldChar w:fldCharType="separate"/>
+            </w:r>
+            <w:r>
+              <w:rPr>
+                <w:noProof/>
+                <w:webHidden/>
+              </w:rPr>
+              <w:t>8</w:t>
+            </w:r>
+            <w:r>
+              <w:rPr>
+                <w:noProof/>
+                <w:webHidden/>
+              </w:rPr>
+              <w:fldChar w:fldCharType="end"/>
+            </w:r>
+          </w:hyperlink>
+        </w:p>
+        <w:p>
+          <w:pPr>
+            <w:pStyle w:val="TOC3"/>
+            <w:tabs>
+              <w:tab w:val="right" w:leader="dot" w:pos="9350"/>
+            </w:tabs>
+            <w:rPr>
+              <w:noProof/>
+            </w:rPr>
+          </w:pPr>
+          <w:hyperlink w:anchor="_Toc505073364" w:history="1">
+            <w:r>
+              <w:rPr>
+                <w:rStyle w:val="Hyperlink"/>
+                <w:noProof/>
+              </w:rPr>
+              <w:t>Hardware Constraints</w:t>
+            </w:r>
+            <w:r>
+              <w:rPr>
+                <w:noProof/>
+                <w:webHidden/>
+              </w:rPr>
+              <w:tab/>
+            </w:r>
+            <w:r>
+              <w:rPr>
+                <w:noProof/>
+                <w:webHidden/>
+              </w:rPr>
+              <w:fldChar w:fldCharType="begin"/>
+            </w:r>
+            <w:r>
+              <w:rPr>
+                <w:noProof/>
+                <w:webHidden/>
+              </w:rPr>
+              <w:instrText xml:space="preserve"> PAGEREF _Toc505073364 \h </w:instrText>
+            </w:r>
+            <w:r>
+              <w:rPr>
+                <w:noProof/>
+                <w:webHidden/>
+              </w:rPr>
+            </w:r>
+            <w:r>
+              <w:rPr>
+                <w:noProof/>
+                <w:webHidden/>
+              </w:rPr>
+              <w:fldChar w:fldCharType="separate"/>
+            </w:r>
+            <w:r>
+              <w:rPr>
+                <w:noProof/>
+                <w:webHidden/>
+              </w:rPr>
+              <w:t>8</w:t>
+            </w:r>
+            <w:r>
+              <w:rPr>
+                <w:noProof/>
+                <w:webHidden/>
+              </w:rPr>
+              <w:fldChar w:fldCharType="end"/>
+            </w:r>
+          </w:hyperlink>
+        </w:p>
+        <w:p>
+          <w:pPr>
+            <w:pStyle w:val="TOC2"/>
+            <w:tabs>
+              <w:tab w:val="right" w:leader="dot" w:pos="9350"/>
+            </w:tabs>
+            <w:rPr>
+              <w:noProof/>
+              <w:kern w:val="0"/>
+              <w:sz w:val="22"/>
+              <w:szCs w:val="22"/>
+              <w:lang w:val="en-GB" w:eastAsia="en-GB"/>
+            </w:rPr>
+          </w:pPr>
+          <w:hyperlink w:anchor="_Toc505073365" w:history="1">
+            <w:r>
+              <w:rPr>
+                <w:rStyle w:val="Hyperlink"/>
+                <w:noProof/>
+              </w:rPr>
+              <w:t>Anomaly Detection with Machine Learning</w:t>
+            </w:r>
+            <w:r>
+              <w:rPr>
+                <w:noProof/>
+                <w:webHidden/>
+              </w:rPr>
+              <w:tab/>
+            </w:r>
+            <w:r>
+              <w:rPr>
+                <w:noProof/>
+                <w:webHidden/>
+              </w:rPr>
+              <w:fldChar w:fldCharType="begin"/>
+            </w:r>
+            <w:r>
+              <w:rPr>
+                <w:noProof/>
+                <w:webHidden/>
+              </w:rPr>
+              <w:instrText xml:space="preserve"> PAGEREF _Toc505073365 \h </w:instrText>
+            </w:r>
+            <w:r>
+              <w:rPr>
+                <w:noProof/>
+                <w:webHidden/>
+              </w:rPr>
+            </w:r>
+            <w:r>
+              <w:rPr>
+                <w:noProof/>
+                <w:webHidden/>
+              </w:rPr>
+              <w:fldChar w:fldCharType="separate"/>
+            </w:r>
+            <w:r>
+              <w:rPr>
+                <w:noProof/>
+                <w:webHidden/>
+              </w:rPr>
+              <w:t>8</w:t>
+            </w:r>
+            <w:r>
+              <w:rPr>
+                <w:noProof/>
+                <w:webHidden/>
+              </w:rPr>
+              <w:fldChar w:fldCharType="end"/>
+            </w:r>
+          </w:hyperlink>
+        </w:p>
+        <w:p>
+          <w:pPr>
+            <w:pStyle w:val="TOC3"/>
+            <w:tabs>
+              <w:tab w:val="right" w:leader="dot" w:pos="9350"/>
+            </w:tabs>
+            <w:rPr>
+              <w:noProof/>
+            </w:rPr>
+          </w:pPr>
+          <w:hyperlink w:anchor="_Toc505073366" w:history="1">
+            <w:r>
+              <w:rPr>
+                <w:rStyle w:val="Hyperlink"/>
+                <w:noProof/>
+              </w:rPr>
+              <w:t>Anomaly Detection Models</w:t>
+            </w:r>
+            <w:r>
+              <w:rPr>
+                <w:noProof/>
+                <w:webHidden/>
+              </w:rPr>
+              <w:tab/>
+            </w:r>
+            <w:r>
+              <w:rPr>
+                <w:noProof/>
+                <w:webHidden/>
+              </w:rPr>
+              <w:fldChar w:fldCharType="begin"/>
+            </w:r>
+            <w:r>
+              <w:rPr>
+                <w:noProof/>
+                <w:webHidden/>
+              </w:rPr>
+              <w:instrText xml:space="preserve"> PAGEREF _Toc505073366 \h </w:instrText>
+            </w:r>
+            <w:r>
+              <w:rPr>
+                <w:noProof/>
+                <w:webHidden/>
+              </w:rPr>
+            </w:r>
+            <w:r>
+              <w:rPr>
+                <w:noProof/>
+                <w:webHidden/>
+              </w:rPr>
+              <w:fldChar w:fldCharType="separate"/>
+            </w:r>
+            <w:r>
+              <w:rPr>
+                <w:noProof/>
+                <w:webHidden/>
+              </w:rPr>
+              <w:t>9</w:t>
+            </w:r>
+            <w:r>
+              <w:rPr>
+                <w:noProof/>
+                <w:webHidden/>
+              </w:rPr>
+              <w:fldChar w:fldCharType="end"/>
+            </w:r>
+          </w:hyperlink>
+        </w:p>
+        <w:p>
+          <w:pPr>
+            <w:pStyle w:val="TOC3"/>
+            <w:tabs>
+              <w:tab w:val="right" w:leader="dot" w:pos="9350"/>
+            </w:tabs>
+            <w:rPr>
+              <w:noProof/>
+            </w:rPr>
+          </w:pPr>
+          <w:hyperlink w:anchor="_Toc505073367" w:history="1">
+            <w:r>
+              <w:rPr>
+                <w:rStyle w:val="Hyperlink"/>
+                <w:noProof/>
+              </w:rPr>
+              <w:t>The Impact of Human Behavior</w:t>
+            </w:r>
+            <w:r>
+              <w:rPr>
+                <w:noProof/>
+                <w:webHidden/>
+              </w:rPr>
+              <w:tab/>
+            </w:r>
+            <w:r>
+              <w:rPr>
+                <w:noProof/>
+                <w:webHidden/>
+              </w:rPr>
+              <w:fldChar w:fldCharType="begin"/>
+            </w:r>
+            <w:r>
+              <w:rPr>
+                <w:noProof/>
+                <w:webHidden/>
+              </w:rPr>
+              <w:instrText xml:space="preserve"> PAGEREF _Toc505073367 \h </w:instrText>
+            </w:r>
+            <w:r>
+              <w:rPr>
+                <w:noProof/>
+                <w:webHidden/>
+              </w:rPr>
+            </w:r>
+            <w:r>
+              <w:rPr>
+                <w:noProof/>
+                <w:webHidden/>
+              </w:rPr>
+              <w:fldChar w:fldCharType="separate"/>
+            </w:r>
+            <w:r>
+              <w:rPr>
+                <w:noProof/>
+                <w:webHidden/>
+              </w:rPr>
+              <w:t>9</w:t>
+            </w:r>
+            <w:r>
+              <w:rPr>
+                <w:noProof/>
+                <w:webHidden/>
+              </w:rPr>
+              <w:fldChar w:fldCharType="end"/>
+            </w:r>
+          </w:hyperlink>
+        </w:p>
+        <w:p>
+          <w:pPr>
+            <w:pStyle w:val="TOC2"/>
+            <w:tabs>
+              <w:tab w:val="right" w:leader="dot" w:pos="9350"/>
+            </w:tabs>
+            <w:rPr>
+              <w:noProof/>
+              <w:kern w:val="0"/>
+              <w:sz w:val="22"/>
+              <w:szCs w:val="22"/>
+              <w:lang w:val="en-GB" w:eastAsia="en-GB"/>
+            </w:rPr>
+          </w:pPr>
+          <w:hyperlink w:anchor="_Toc505073368" w:history="1">
+            <w:r>
+              <w:rPr>
+                <w:rStyle w:val="Hyperlink"/>
+                <w:noProof/>
+              </w:rPr>
+              <w:t>Distributed Computing and the Cloud</w:t>
+            </w:r>
+            <w:r>
+              <w:rPr>
+                <w:noProof/>
+                <w:webHidden/>
+              </w:rPr>
+              <w:tab/>
+            </w:r>
+            <w:r>
+              <w:rPr>
+                <w:noProof/>
+                <w:webHidden/>
+              </w:rPr>
+              <w:fldChar w:fldCharType="begin"/>
+            </w:r>
+            <w:r>
+              <w:rPr>
+                <w:noProof/>
+                <w:webHidden/>
+              </w:rPr>
+              <w:instrText xml:space="preserve"> PAGEREF _Toc505073368 \h </w:instrText>
+            </w:r>
+            <w:r>
+              <w:rPr>
+                <w:noProof/>
+                <w:webHidden/>
+              </w:rPr>
+            </w:r>
+            <w:r>
+              <w:rPr>
+                <w:noProof/>
+                <w:webHidden/>
+              </w:rPr>
+              <w:fldChar w:fldCharType="separate"/>
+            </w:r>
+            <w:r>
+              <w:rPr>
+                <w:noProof/>
+                <w:webHidden/>
+              </w:rPr>
+              <w:t>9</w:t>
+            </w:r>
+            <w:r>
+              <w:rPr>
+                <w:noProof/>
+                <w:webHidden/>
+              </w:rPr>
+              <w:fldChar w:fldCharType="end"/>
+            </w:r>
+          </w:hyperlink>
+        </w:p>
+        <w:p>
+          <w:pPr>
+            <w:pStyle w:val="TOC3"/>
+            <w:tabs>
+              <w:tab w:val="right" w:leader="dot" w:pos="9350"/>
+            </w:tabs>
+            <w:rPr>
+              <w:noProof/>
+            </w:rPr>
+          </w:pPr>
+          <w:hyperlink w:anchor="_Toc505073369" w:history="1">
+            <w:r>
+              <w:rPr>
+                <w:rStyle w:val="Hyperlink"/>
+                <w:noProof/>
+              </w:rPr>
+              <w:t>Cloud Providers</w:t>
+            </w:r>
+            <w:r>
+              <w:rPr>
+                <w:noProof/>
+                <w:webHidden/>
+              </w:rPr>
+              <w:tab/>
+            </w:r>
+            <w:r>
+              <w:rPr>
+                <w:noProof/>
+                <w:webHidden/>
+              </w:rPr>
+              <w:fldChar w:fldCharType="begin"/>
+            </w:r>
+            <w:r>
+              <w:rPr>
+                <w:noProof/>
+                <w:webHidden/>
+              </w:rPr>
+              <w:instrText xml:space="preserve"> PAGEREF _Toc505073369 \h </w:instrText>
+            </w:r>
+            <w:r>
+              <w:rPr>
+                <w:noProof/>
+                <w:webHidden/>
+              </w:rPr>
+            </w:r>
+            <w:r>
+              <w:rPr>
+                <w:noProof/>
+                <w:webHidden/>
+              </w:rPr>
+              <w:fldChar w:fldCharType="separate"/>
+            </w:r>
+            <w:r>
+              <w:rPr>
+                <w:noProof/>
+                <w:webHidden/>
+              </w:rPr>
+              <w:t>9</w:t>
+            </w:r>
+            <w:r>
+              <w:rPr>
+                <w:noProof/>
+                <w:webHidden/>
+              </w:rPr>
+              <w:fldChar w:fldCharType="end"/>
+            </w:r>
+          </w:hyperlink>
+        </w:p>
+        <w:p>
+          <w:pPr>
+            <w:pStyle w:val="TOC3"/>
+            <w:tabs>
+              <w:tab w:val="right" w:leader="dot" w:pos="9350"/>
+            </w:tabs>
+            <w:rPr>
+              <w:noProof/>
+            </w:rPr>
+          </w:pPr>
+          <w:hyperlink w:anchor="_Toc505073370" w:history="1">
+            <w:r>
+              <w:rPr>
+                <w:rStyle w:val="Hyperlink"/>
+                <w:noProof/>
+              </w:rPr>
+              <w:t>Distributed Computing</w:t>
+            </w:r>
+            <w:r>
+              <w:rPr>
+                <w:noProof/>
+                <w:webHidden/>
+              </w:rPr>
+              <w:tab/>
+            </w:r>
+            <w:r>
+              <w:rPr>
+                <w:noProof/>
+                <w:webHidden/>
+              </w:rPr>
+              <w:fldChar w:fldCharType="begin"/>
+            </w:r>
+            <w:r>
+              <w:rPr>
+                <w:noProof/>
+                <w:webHidden/>
+              </w:rPr>
+              <w:instrText xml:space="preserve"> PAGEREF _Toc505073370 \h </w:instrText>
+            </w:r>
+            <w:r>
+              <w:rPr>
+                <w:noProof/>
+                <w:webHidden/>
+              </w:rPr>
+            </w:r>
+            <w:r>
+              <w:rPr>
+                <w:noProof/>
+                <w:webHidden/>
+              </w:rPr>
+              <w:fldChar w:fldCharType="separate"/>
+            </w:r>
+            <w:r>
+              <w:rPr>
+                <w:noProof/>
+                <w:webHidden/>
+              </w:rPr>
+              <w:t>9</w:t>
+            </w:r>
+            <w:r>
+              <w:rPr>
+                <w:noProof/>
+                <w:webHidden/>
+              </w:rPr>
+              <w:fldChar w:fldCharType="end"/>
+            </w:r>
+          </w:hyperlink>
+        </w:p>
+        <w:p>
+          <w:pPr>
+            <w:pStyle w:val="TOC3"/>
+            <w:tabs>
+              <w:tab w:val="right" w:leader="dot" w:pos="9350"/>
+            </w:tabs>
+            <w:rPr>
+              <w:noProof/>
+            </w:rPr>
+          </w:pPr>
+          <w:hyperlink w:anchor="_Toc505073371" w:history="1">
+            <w:r>
+              <w:rPr>
+                <w:rStyle w:val="Hyperlink"/>
+                <w:noProof/>
+              </w:rPr>
+              <w:t>Distributed Messaging</w:t>
+            </w:r>
+            <w:r>
+              <w:rPr>
+                <w:noProof/>
+                <w:webHidden/>
+              </w:rPr>
+              <w:tab/>
+            </w:r>
+            <w:r>
+              <w:rPr>
+                <w:noProof/>
+                <w:webHidden/>
+              </w:rPr>
+              <w:fldChar w:fldCharType="begin"/>
+            </w:r>
+            <w:r>
+              <w:rPr>
+                <w:noProof/>
+                <w:webHidden/>
+              </w:rPr>
+              <w:instrText xml:space="preserve"> PAGEREF _Toc505073371 \h </w:instrText>
+            </w:r>
+            <w:r>
+              <w:rPr>
+                <w:noProof/>
+                <w:webHidden/>
+              </w:rPr>
+            </w:r>
+            <w:r>
+              <w:rPr>
+                <w:noProof/>
+                <w:webHidden/>
+              </w:rPr>
+              <w:fldChar w:fldCharType="separate"/>
+            </w:r>
+            <w:r>
+              <w:rPr>
+                <w:noProof/>
+                <w:webHidden/>
+              </w:rPr>
+              <w:t>9</w:t>
+            </w:r>
+            <w:r>
+              <w:rPr>
+                <w:noProof/>
+                <w:webHidden/>
+              </w:rPr>
+              <w:fldChar w:fldCharType="end"/>
+            </w:r>
+          </w:hyperlink>
+        </w:p>
+        <w:p>
+          <w:pPr>
+            <w:pStyle w:val="TOC2"/>
+            <w:tabs>
+              <w:tab w:val="right" w:leader="dot" w:pos="9350"/>
+            </w:tabs>
+            <w:rPr>
+              <w:noProof/>
+              <w:kern w:val="0"/>
+              <w:sz w:val="22"/>
+              <w:szCs w:val="22"/>
+              <w:lang w:val="en-GB" w:eastAsia="en-GB"/>
+            </w:rPr>
+          </w:pPr>
+          <w:hyperlink w:anchor="_Toc505073372" w:history="1">
+            <w:r>
+              <w:rPr>
+                <w:rStyle w:val="Hyperlink"/>
+                <w:noProof/>
+              </w:rPr>
+              <w:t>Existing Technologies and Approaches</w:t>
+            </w:r>
+            <w:r>
+              <w:rPr>
+                <w:noProof/>
+                <w:webHidden/>
+              </w:rPr>
+              <w:tab/>
+            </w:r>
+            <w:r>
+              <w:rPr>
+                <w:noProof/>
+                <w:webHidden/>
+              </w:rPr>
+              <w:fldChar w:fldCharType="begin"/>
+            </w:r>
+            <w:r>
+              <w:rPr>
+                <w:noProof/>
+                <w:webHidden/>
+              </w:rPr>
+              <w:instrText xml:space="preserve"> PAGEREF _Toc505073372 \h </w:instrText>
+            </w:r>
+            <w:r>
+              <w:rPr>
+                <w:noProof/>
+                <w:webHidden/>
+              </w:rPr>
+            </w:r>
+            <w:r>
+              <w:rPr>
+                <w:noProof/>
+                <w:webHidden/>
+              </w:rPr>
+              <w:fldChar w:fldCharType="separate"/>
+            </w:r>
+            <w:r>
+              <w:rPr>
+                <w:noProof/>
+                <w:webHidden/>
+              </w:rPr>
+              <w:t>9</w:t>
             </w:r>
             <w:r>
               <w:rPr>
@@ -755,16 +2000,18 @@
             <w:rPr>
               <w:noProof/>
               <w:kern w:val="0"/>
+              <w:sz w:val="22"/>
+              <w:szCs w:val="22"/>
               <w:lang w:val="en-GB" w:eastAsia="en-GB"/>
             </w:rPr>
           </w:pPr>
-          <w:hyperlink w:anchor="_Toc505030030" w:history="1">
+          <w:hyperlink w:anchor="_Toc505073373" w:history="1">
             <w:r>
               <w:rPr>
                 <w:rStyle w:val="Hyperlink"/>
                 <w:noProof/>
               </w:rPr>
-              <w:t>Tables</w:t>
+              <w:t>References</w:t>
             </w:r>
             <w:r>
               <w:rPr>
@@ -785,7 +2032,7 @@
                 <w:noProof/>
                 <w:webHidden/>
               </w:rPr>
-              <w:instrText xml:space="preserve"> PAGEREF _Toc505030030 \h </w:instrText>
+              <w:instrText xml:space="preserve"> PAGEREF _Toc505073373 \h </w:instrText>
             </w:r>
             <w:r>
               <w:rPr>
@@ -805,7 +2052,7 @@
                 <w:noProof/>
                 <w:webHidden/>
               </w:rPr>
-              <w:t>8</w:t>
+              <w:t>10</w:t>
             </w:r>
             <w:r>
               <w:rPr>
@@ -825,15 +2072,161 @@
             <w:rPr>
               <w:noProof/>
               <w:kern w:val="0"/>
+              <w:sz w:val="22"/>
+              <w:szCs w:val="22"/>
               <w:lang w:val="en-GB" w:eastAsia="en-GB"/>
             </w:rPr>
           </w:pPr>
-          <w:hyperlink w:anchor="_Toc505030031" w:history="1">
+          <w:hyperlink w:anchor="_Toc505073374" w:history="1">
             <w:r>
               <w:rPr>
                 <w:rStyle w:val="Hyperlink"/>
                 <w:noProof/>
               </w:rPr>
+              <w:t>Footnotes</w:t>
+            </w:r>
+            <w:r>
+              <w:rPr>
+                <w:noProof/>
+                <w:webHidden/>
+              </w:rPr>
+              <w:tab/>
+            </w:r>
+            <w:r>
+              <w:rPr>
+                <w:noProof/>
+                <w:webHidden/>
+              </w:rPr>
+              <w:fldChar w:fldCharType="begin"/>
+            </w:r>
+            <w:r>
+              <w:rPr>
+                <w:noProof/>
+                <w:webHidden/>
+              </w:rPr>
+              <w:instrText xml:space="preserve"> PAGEREF _Toc505073374 \h </w:instrText>
+            </w:r>
+            <w:r>
+              <w:rPr>
+                <w:noProof/>
+                <w:webHidden/>
+              </w:rPr>
+            </w:r>
+            <w:r>
+              <w:rPr>
+                <w:noProof/>
+                <w:webHidden/>
+              </w:rPr>
+              <w:fldChar w:fldCharType="separate"/>
+            </w:r>
+            <w:r>
+              <w:rPr>
+                <w:noProof/>
+                <w:webHidden/>
+              </w:rPr>
+              <w:t>11</w:t>
+            </w:r>
+            <w:r>
+              <w:rPr>
+                <w:noProof/>
+                <w:webHidden/>
+              </w:rPr>
+              <w:fldChar w:fldCharType="end"/>
+            </w:r>
+          </w:hyperlink>
+        </w:p>
+        <w:p>
+          <w:pPr>
+            <w:pStyle w:val="TOC1"/>
+            <w:tabs>
+              <w:tab w:val="right" w:leader="dot" w:pos="9350"/>
+            </w:tabs>
+            <w:rPr>
+              <w:noProof/>
+              <w:kern w:val="0"/>
+              <w:sz w:val="22"/>
+              <w:szCs w:val="22"/>
+              <w:lang w:val="en-GB" w:eastAsia="en-GB"/>
+            </w:rPr>
+          </w:pPr>
+          <w:hyperlink w:anchor="_Toc505073375" w:history="1">
+            <w:r>
+              <w:rPr>
+                <w:rStyle w:val="Hyperlink"/>
+                <w:noProof/>
+              </w:rPr>
+              <w:t>Tables</w:t>
+            </w:r>
+            <w:r>
+              <w:rPr>
+                <w:noProof/>
+                <w:webHidden/>
+              </w:rPr>
+              <w:tab/>
+            </w:r>
+            <w:r>
+              <w:rPr>
+                <w:noProof/>
+                <w:webHidden/>
+              </w:rPr>
+              <w:fldChar w:fldCharType="begin"/>
+            </w:r>
+            <w:r>
+              <w:rPr>
+                <w:noProof/>
+                <w:webHidden/>
+              </w:rPr>
+              <w:instrText xml:space="preserve"> PAGEREF _Toc505073375 \h </w:instrText>
+            </w:r>
+            <w:r>
+              <w:rPr>
+                <w:noProof/>
+                <w:webHidden/>
+              </w:rPr>
+            </w:r>
+            <w:r>
+              <w:rPr>
+                <w:noProof/>
+                <w:webHidden/>
+              </w:rPr>
+              <w:fldChar w:fldCharType="separate"/>
+            </w:r>
+            <w:r>
+              <w:rPr>
+                <w:noProof/>
+                <w:webHidden/>
+              </w:rPr>
+              <w:t>12</w:t>
+            </w:r>
+            <w:r>
+              <w:rPr>
+                <w:noProof/>
+                <w:webHidden/>
+              </w:rPr>
+              <w:fldChar w:fldCharType="end"/>
+            </w:r>
+          </w:hyperlink>
+        </w:p>
+        <w:p>
+          <w:pPr>
+            <w:pStyle w:val="TOC1"/>
+            <w:tabs>
+              <w:tab w:val="right" w:leader="dot" w:pos="9350"/>
+            </w:tabs>
+            <w:rPr>
+              <w:noProof/>
+              <w:kern w:val="0"/>
+              <w:sz w:val="22"/>
+              <w:szCs w:val="22"/>
+              <w:lang w:val="en-GB" w:eastAsia="en-GB"/>
+            </w:rPr>
+          </w:pPr>
+          <w:hyperlink w:anchor="_Toc505073376" w:history="1">
+            <w:r>
+              <w:rPr>
+                <w:rStyle w:val="Hyperlink"/>
+                <w:noProof/>
+              </w:rPr>
               <w:t>Figures title:</w:t>
             </w:r>
             <w:r>
@@ -855,7 +2248,7 @@
                 <w:noProof/>
                 <w:webHidden/>
               </w:rPr>
-              <w:instrText xml:space="preserve"> PAGEREF _Toc505030031 \h </w:instrText>
+              <w:instrText xml:space="preserve"> PAGEREF _Toc505073376 \h </w:instrText>
             </w:r>
             <w:r>
               <w:rPr>
@@ -875,7 +2268,7 @@
                 <w:noProof/>
                 <w:webHidden/>
               </w:rPr>
-              <w:t>9</w:t>
+              <w:t>13</w:t>
             </w:r>
             <w:r>
               <w:rPr>
@@ -902,10 +2295,477 @@
       <w:pPr>
         <w:pStyle w:val="NoSpacing"/>
       </w:pPr>
-      <w:bookmarkStart w:id="3" w:name="_GoBack"/>
+    </w:p>
+    <w:p>
+      <w:pPr>
+        <w:pStyle w:val="NoSpacing"/>
+      </w:pPr>
+    </w:p>
+    <w:p>
+      <w:pPr>
+        <w:pStyle w:val="NoSpacing"/>
+      </w:pPr>
+    </w:p>
+    <w:p>
+      <w:pPr>
+        <w:pStyle w:val="NoSpacing"/>
+      </w:pPr>
+    </w:p>
+    <w:p>
+      <w:pPr>
+        <w:pStyle w:val="NoSpacing"/>
+      </w:pPr>
+    </w:p>
+    <w:p>
+      <w:pPr>
+        <w:pStyle w:val="NoSpacing"/>
+      </w:pPr>
+    </w:p>
+    <w:p>
+      <w:pPr>
+        <w:pStyle w:val="NoSpacing"/>
+      </w:pPr>
+    </w:p>
+    <w:p>
+      <w:pPr>
+        <w:pStyle w:val="NoSpacing"/>
+      </w:pPr>
+    </w:p>
+    <w:p>
+      <w:pPr>
+        <w:pStyle w:val="NoSpacing"/>
+      </w:pPr>
+    </w:p>
+    <w:p>
+      <w:pPr>
+        <w:pStyle w:val="NoSpacing"/>
+      </w:pPr>
+    </w:p>
+    <w:p>
+      <w:pPr>
+        <w:pStyle w:val="NoSpacing"/>
+      </w:pPr>
+    </w:p>
+    <w:p>
+      <w:pPr>
+        <w:pStyle w:val="NoSpacing"/>
+      </w:pPr>
+    </w:p>
+    <w:p>
+      <w:pPr>
+        <w:pStyle w:val="NoSpacing"/>
+      </w:pPr>
+    </w:p>
+    <w:p>
+      <w:pPr>
+        <w:pStyle w:val="Heading1"/>
+      </w:pPr>
+      <w:bookmarkStart w:id="3" w:name="_Toc505073355"/>
+      <w:r>
+        <w:lastRenderedPageBreak/>
+        <w:t>Introduction</w:t>
+      </w:r>
       <w:bookmarkEnd w:id="3"/>
     </w:p>
-    <w:bookmarkStart w:id="4" w:name="_Toc505030028" w:displacedByCustomXml="next"/>
+    <w:p>
+      <w:pPr>
+        <w:pStyle w:val="Heading2"/>
+      </w:pPr>
+      <w:bookmarkStart w:id="4" w:name="_Toc505073356"/>
+      <w:r>
+        <w:t>Motivation</w:t>
+      </w:r>
+      <w:bookmarkEnd w:id="4"/>
+    </w:p>
+    <w:p>
+      <w:r>
+        <w:t xml:space="preserve">This will be my motivation. </w:t>
+      </w:r>
+    </w:p>
+    <w:p>
+      <w:pPr>
+        <w:pStyle w:val="Heading2"/>
+      </w:pPr>
+      <w:bookmarkStart w:id="5" w:name="_Toc505073357"/>
+      <w:r>
+        <w:t>Aims</w:t>
+      </w:r>
+      <w:bookmarkEnd w:id="5"/>
+    </w:p>
+    <w:p>
+      <w:r>
+        <w:t xml:space="preserve">The aims of the project are to: </w:t>
+      </w:r>
+    </w:p>
+    <w:p>
+      <w:pPr>
+        <w:pStyle w:val="ListParagraph"/>
+        <w:numPr>
+          <w:ilvl w:val="0"/>
+          <w:numId w:val="17"/>
+        </w:numPr>
+      </w:pPr>
+      <w:r>
+        <w:t xml:space="preserve">Investigate the application of machine learning on real-time video streams in order to provide anomaly detection. </w:t>
+      </w:r>
+    </w:p>
+    <w:p>
+      <w:pPr>
+        <w:pStyle w:val="ListParagraph"/>
+        <w:numPr>
+          <w:ilvl w:val="0"/>
+          <w:numId w:val="17"/>
+        </w:numPr>
+      </w:pPr>
+      <w:r>
+        <w:t xml:space="preserve">Propose an extendable framework for client-side object detection, accompanied by server-side event and anomaly detection, making use of distributed computing. </w:t>
+      </w:r>
+    </w:p>
+    <w:p>
+      <w:pPr>
+        <w:pStyle w:val="Heading3"/>
+      </w:pPr>
+      <w:bookmarkStart w:id="6" w:name="_Toc505073358"/>
+      <w:r>
+        <w:t>Objectives</w:t>
+      </w:r>
+      <w:bookmarkEnd w:id="6"/>
+      <w:r>
+        <w:t xml:space="preserve"> </w:t>
+      </w:r>
+    </w:p>
+    <w:p>
+      <w:pPr>
+        <w:pStyle w:val="ListParagraph"/>
+        <w:numPr>
+          <w:ilvl w:val="0"/>
+          <w:numId w:val="16"/>
+        </w:numPr>
+      </w:pPr>
+      <w:r>
+        <w:t xml:space="preserve">To research existing video processing techniques and available software packages in order to detect objects and events within a video stream. </w:t>
+      </w:r>
+    </w:p>
+    <w:p>
+      <w:pPr>
+        <w:pStyle w:val="ListParagraph"/>
+        <w:numPr>
+          <w:ilvl w:val="0"/>
+          <w:numId w:val="16"/>
+        </w:numPr>
+      </w:pPr>
+      <w:r>
+        <w:t xml:space="preserve">To research </w:t>
+      </w:r>
+      <w:proofErr w:type="gramStart"/>
+      <w:r>
+        <w:t>machine learning</w:t>
+      </w:r>
+      <w:proofErr w:type="gramEnd"/>
+      <w:r>
+        <w:t xml:space="preserve"> techniques for detecting anomalies in time series data produced from objective one. </w:t>
+      </w:r>
+    </w:p>
+    <w:p>
+      <w:pPr>
+        <w:pStyle w:val="ListParagraph"/>
+        <w:numPr>
+          <w:ilvl w:val="0"/>
+          <w:numId w:val="16"/>
+        </w:numPr>
+      </w:pPr>
+      <w:r>
+        <w:t xml:space="preserve">Develop testing scenarios that will allow the evaluation of machine learning models in their ability to detect anomalies in real-time. </w:t>
+      </w:r>
+    </w:p>
+    <w:p>
+      <w:pPr>
+        <w:pStyle w:val="ListParagraph"/>
+        <w:numPr>
+          <w:ilvl w:val="0"/>
+          <w:numId w:val="16"/>
+        </w:numPr>
+      </w:pPr>
+      <w:r>
+        <w:t xml:space="preserve">Develop a framework that provides a minimum viable product of object, event and anomaly detection, while being scalable and extensible. </w:t>
+      </w:r>
+    </w:p>
+    <w:p>
+      <w:pPr>
+        <w:pStyle w:val="ListParagraph"/>
+        <w:numPr>
+          <w:ilvl w:val="0"/>
+          <w:numId w:val="16"/>
+        </w:numPr>
+      </w:pPr>
+      <w:r>
+        <w:t>Using the test scenarios defined in objective three, evaluate the applications ability to detect anomalies and alert users in real-time.</w:t>
+      </w:r>
+    </w:p>
+    <w:p>
+      <w:pPr>
+        <w:pStyle w:val="ListParagraph"/>
+        <w:numPr>
+          <w:ilvl w:val="0"/>
+          <w:numId w:val="16"/>
+        </w:numPr>
+      </w:pPr>
+      <w:r>
+        <w:t>Compare and contrast the performance and storage requirements of the proposed framework against existing CCTV technologies and approaches.</w:t>
+      </w:r>
+    </w:p>
+    <w:p>
+      <w:pPr>
+        <w:pStyle w:val="Heading2"/>
+      </w:pPr>
+      <w:bookmarkStart w:id="7" w:name="_Toc505073359"/>
+      <w:r>
+        <w:lastRenderedPageBreak/>
+        <w:t>Paper Structure</w:t>
+      </w:r>
+      <w:bookmarkEnd w:id="7"/>
+      <w:r>
+        <w:t xml:space="preserve"> </w:t>
+      </w:r>
+    </w:p>
+    <w:p>
+      <w:r>
+        <w:t xml:space="preserve">I will describe my paper structure here. </w:t>
+      </w:r>
+    </w:p>
+    <w:p/>
+    <w:p/>
+    <w:p/>
+    <w:p/>
+    <w:p/>
+    <w:p/>
+    <w:p/>
+    <w:p/>
+    <w:p/>
+    <w:p/>
+    <w:p/>
+    <w:p/>
+    <w:p/>
+    <w:p/>
+    <w:p/>
+    <w:p/>
+    <w:p/>
+    <w:p/>
+    <w:p/>
+    <w:p/>
+    <w:p>
+      <w:pPr>
+        <w:pStyle w:val="Heading1"/>
+      </w:pPr>
+      <w:bookmarkStart w:id="8" w:name="_Toc505073360"/>
+      <w:r>
+        <w:lastRenderedPageBreak/>
+        <w:t>Background and Literature Review</w:t>
+      </w:r>
+      <w:bookmarkEnd w:id="8"/>
+    </w:p>
+    <w:p>
+      <w:pPr>
+        <w:pStyle w:val="Heading2"/>
+      </w:pPr>
+      <w:bookmarkStart w:id="9" w:name="_Toc505073361"/>
+      <w:r>
+        <w:t>Video Processing Methodologies and their Adoption</w:t>
+      </w:r>
+      <w:bookmarkEnd w:id="9"/>
+    </w:p>
+    <w:p>
+      <w:r>
+        <w:t xml:space="preserve">This will be a talk on video processing and methodologies. </w:t>
+      </w:r>
+      <w:bookmarkStart w:id="10" w:name="_GoBack"/>
+      <w:bookmarkEnd w:id="10"/>
+    </w:p>
+    <w:p>
+      <w:pPr>
+        <w:pStyle w:val="Heading3"/>
+      </w:pPr>
+      <w:bookmarkStart w:id="11" w:name="_Toc505073362"/>
+      <w:r>
+        <w:t>Object Detection Techniques</w:t>
+      </w:r>
+      <w:bookmarkEnd w:id="11"/>
+      <w:r>
+        <w:t xml:space="preserve"> </w:t>
+      </w:r>
+    </w:p>
+    <w:p>
+      <w:r>
+        <w:t xml:space="preserve">Detection techniques. </w:t>
+      </w:r>
+    </w:p>
+    <w:p>
+      <w:pPr>
+        <w:pStyle w:val="Heading3"/>
+      </w:pPr>
+      <w:bookmarkStart w:id="12" w:name="_Toc505073363"/>
+      <w:r>
+        <w:t>Event Detection Techniques</w:t>
+      </w:r>
+      <w:bookmarkEnd w:id="12"/>
+    </w:p>
+    <w:p>
+      <w:r>
+        <w:t xml:space="preserve">Detection techniques. </w:t>
+      </w:r>
+    </w:p>
+    <w:p>
+      <w:pPr>
+        <w:pStyle w:val="Heading3"/>
+      </w:pPr>
+      <w:bookmarkStart w:id="13" w:name="_Toc505073364"/>
+      <w:r>
+        <w:t>Hardware Constraints</w:t>
+      </w:r>
+      <w:bookmarkEnd w:id="13"/>
+    </w:p>
+    <w:p>
+      <w:r>
+        <w:t xml:space="preserve">Talk about why we cannot use deep learning. </w:t>
+      </w:r>
+    </w:p>
+    <w:p>
+      <w:pPr>
+        <w:pStyle w:val="Heading2"/>
+      </w:pPr>
+      <w:bookmarkStart w:id="14" w:name="_Toc505073365"/>
+      <w:r>
+        <w:t>Anomaly Detection with Machine Learning</w:t>
+      </w:r>
+      <w:bookmarkEnd w:id="14"/>
+    </w:p>
+    <w:p>
+      <w:r>
+        <w:t xml:space="preserve">This will be a talk on anomaly detection and machine learning. </w:t>
+      </w:r>
+    </w:p>
+    <w:p>
+      <w:pPr>
+        <w:pStyle w:val="Heading3"/>
+      </w:pPr>
+      <w:bookmarkStart w:id="15" w:name="_Toc505073366"/>
+      <w:r>
+        <w:t>Anomaly Detection Models</w:t>
+      </w:r>
+      <w:bookmarkEnd w:id="15"/>
+      <w:r>
+        <w:t xml:space="preserve"> </w:t>
+      </w:r>
+    </w:p>
+    <w:p>
+      <w:r>
+        <w:t>Talk about the models specifically and research done into them.</w:t>
+      </w:r>
+    </w:p>
+    <w:p>
+      <w:pPr>
+        <w:pStyle w:val="Heading3"/>
+      </w:pPr>
+      <w:bookmarkStart w:id="16" w:name="_Toc505073367"/>
+      <w:r>
+        <w:t>The Impact of Human Behavior</w:t>
+      </w:r>
+      <w:bookmarkEnd w:id="16"/>
+    </w:p>
+    <w:p>
+      <w:r>
+        <w:t xml:space="preserve">Talk about how humans may effect ability to detect anomalies. </w:t>
+      </w:r>
+    </w:p>
+    <w:p>
+      <w:pPr>
+        <w:pStyle w:val="Heading2"/>
+      </w:pPr>
+      <w:bookmarkStart w:id="17" w:name="_Toc505073368"/>
+      <w:r>
+        <w:t>Distributed Computing and the Cloud</w:t>
+      </w:r>
+      <w:bookmarkEnd w:id="17"/>
+      <w:r>
+        <w:t xml:space="preserve"> </w:t>
+      </w:r>
+    </w:p>
+    <w:p>
+      <w:r>
+        <w:t xml:space="preserve">This will be a talk on distributed computing and the cloud. </w:t>
+      </w:r>
+    </w:p>
+    <w:p>
+      <w:pPr>
+        <w:pStyle w:val="Heading3"/>
+      </w:pPr>
+      <w:bookmarkStart w:id="18" w:name="_Toc505073369"/>
+      <w:r>
+        <w:t>Cloud Providers</w:t>
+      </w:r>
+      <w:bookmarkEnd w:id="18"/>
+      <w:r>
+        <w:t xml:space="preserve"> </w:t>
+      </w:r>
+    </w:p>
+    <w:p>
+      <w:r>
+        <w:t xml:space="preserve">Talk about cloud providers and their benefit. </w:t>
+      </w:r>
+    </w:p>
+    <w:p>
+      <w:pPr>
+        <w:pStyle w:val="Heading3"/>
+      </w:pPr>
+      <w:bookmarkStart w:id="19" w:name="_Toc505073370"/>
+      <w:r>
+        <w:t>Distributed Computing</w:t>
+      </w:r>
+      <w:bookmarkEnd w:id="19"/>
+    </w:p>
+    <w:p>
+      <w:r>
+        <w:t>Apache Storm, talk about the key technologies.</w:t>
+      </w:r>
+    </w:p>
+    <w:p>
+      <w:pPr>
+        <w:pStyle w:val="Heading3"/>
+      </w:pPr>
+      <w:bookmarkStart w:id="20" w:name="_Toc505073371"/>
+      <w:r>
+        <w:t>Distributed Messaging</w:t>
+      </w:r>
+      <w:bookmarkEnd w:id="20"/>
+    </w:p>
+    <w:p>
+      <w:r>
+        <w:t>Apache Kafka, talk about the key technologies.</w:t>
+      </w:r>
+    </w:p>
+    <w:p>
+      <w:pPr>
+        <w:pStyle w:val="Heading2"/>
+      </w:pPr>
+      <w:bookmarkStart w:id="21" w:name="_Toc505073372"/>
+      <w:r>
+        <w:lastRenderedPageBreak/>
+        <w:t>Existing Technologies</w:t>
+      </w:r>
+      <w:r>
+        <w:t xml:space="preserve"> and Approaches</w:t>
+      </w:r>
+      <w:bookmarkEnd w:id="21"/>
+    </w:p>
+    <w:p>
+      <w:r>
+        <w:t xml:space="preserve">This will be a </w:t>
+      </w:r>
+      <w:r>
+        <w:t>talk on existing technologies.</w:t>
+      </w:r>
+    </w:p>
+    <w:bookmarkStart w:id="22" w:name="_Toc505073373" w:displacedByCustomXml="next"/>
     <w:sdt>
       <w:sdtPr>
         <w:rPr>
@@ -926,7 +2786,7 @@
           <w:r>
             <w:t>References</w:t>
           </w:r>
-          <w:bookmarkEnd w:id="4"/>
+          <w:bookmarkEnd w:id="22"/>
         </w:p>
         <w:p>
           <w:pPr>
@@ -1003,7 +2863,7 @@
         </w:p>
       </w:sdtContent>
     </w:sdt>
-    <w:bookmarkStart w:id="5" w:name="_Toc505030029" w:displacedByCustomXml="next"/>
+    <w:bookmarkStart w:id="23" w:name="_Toc505073374" w:displacedByCustomXml="next"/>
     <w:sdt>
       <w:sdtPr>
         <w:alias w:val="Footnotes title:"/>
@@ -1028,7 +2888,7 @@
         </w:p>
       </w:sdtContent>
     </w:sdt>
-    <w:bookmarkEnd w:id="5" w:displacedByCustomXml="prev"/>
+    <w:bookmarkEnd w:id="23" w:displacedByCustomXml="prev"/>
     <w:p>
       <w:r>
         <w:rPr>
@@ -1075,12 +2935,12 @@
       <w:pPr>
         <w:pStyle w:val="SectionTitle"/>
       </w:pPr>
-      <w:bookmarkStart w:id="6" w:name="_Toc505030030"/>
+      <w:bookmarkStart w:id="24" w:name="_Toc505073375"/>
       <w:r>
         <w:lastRenderedPageBreak/>
         <w:t>Tables</w:t>
       </w:r>
-      <w:bookmarkEnd w:id="6"/>
+      <w:bookmarkEnd w:id="24"/>
     </w:p>
     <w:p>
       <w:pPr>
@@ -2095,7 +3955,7 @@
         </w:sdtContent>
       </w:sdt>
     </w:p>
-    <w:bookmarkStart w:id="7" w:name="_Toc505030031" w:displacedByCustomXml="next"/>
+    <w:bookmarkStart w:id="25" w:name="_Toc505073376" w:displacedByCustomXml="next"/>
     <w:sdt>
       <w:sdtPr>
         <w:alias w:val="Figures title:"/>
@@ -2120,7 +3980,7 @@
         </w:p>
       </w:sdtContent>
     </w:sdt>
-    <w:bookmarkEnd w:id="7" w:displacedByCustomXml="prev"/>
+    <w:bookmarkEnd w:id="25" w:displacedByCustomXml="prev"/>
     <w:p>
       <w:pPr>
         <w:pStyle w:val="NoSpacing"/>
@@ -2128,7 +3988,7 @@
       <w:r>
         <w:rPr>
           <w:noProof/>
-          <w:lang w:eastAsia="en-US"/>
+          <w:lang w:val="en-GB" w:eastAsia="en-GB"/>
         </w:rPr>
         <w:drawing>
           <wp:inline distT="0" distB="0" distL="0" distR="0">
@@ -2214,7 +4074,7 @@
 </file>
 
 <file path=word/endnotes.xml><?xml version="1.0" encoding="utf-8"?>
-<w:endnotes xmlns:wpc="http://schemas.microsoft.com/office/word/2010/wordprocessingCanvas" xmlns:cx="http://schemas.microsoft.com/office/drawing/2014/chartex" xmlns:cx1="http://schemas.microsoft.com/office/drawing/2015/9/8/chartex" xmlns:cx2="http://schemas.microsoft.com/office/drawing/2015/10/21/chartex" xmlns:cx3="http://schemas.microsoft.com/office/drawing/2016/5/9/chartex" xmlns:cx4="http://schemas.microsoft.com/office/drawing/2016/5/10/chartex" xmlns:cx5="http://schemas.microsoft.com/office/drawing/2016/5/11/chartex" xmlns:cx6="http://schemas.microsoft.com/office/drawing/2016/5/12/chartex" xmlns:cx7="http://schemas.microsoft.com/office/drawing/2016/5/13/chartex" xmlns:cx8="http://schemas.microsoft.com/office/drawing/2016/5/14/chartex" xmlns:mc="http://schemas.openxmlformats.org/markup-compatibility/2006" xmlns:aink="http://schemas.microsoft.com/office/drawing/2016/ink" xmlns:am3d="http://schemas.microsoft.com/office/drawing/2017/model3d" xmlns:o="urn:schemas-microsoft-com:office:office" xmlns:r="http://schemas.openxmlformats.org/officeDocument/2006/relationships" xmlns:m="http://schemas.openxmlformats.org/officeDocument/2006/math" xmlns:v="urn:schemas-microsoft-com:vml" xmlns:wp14="http://schemas.microsoft.com/office/word/2010/wordprocessingDrawing" xmlns:wp="http://schemas.openxmlformats.org/drawingml/2006/wordprocessingDrawing" xmlns:w10="urn:schemas-microsoft-com:office:word" xmlns:w="http://schemas.openxmlformats.org/wordprocessingml/2006/main" xmlns:w14="http://schemas.microsoft.com/office/word/2010/wordml" xmlns:w15="http://schemas.microsoft.com/office/word/2012/wordml" xmlns:w16cid="http://schemas.microsoft.com/office/word/2016/wordml/cid" xmlns:w16se="http://schemas.microsoft.com/office/word/2015/wordml/symex" xmlns:wpg="http://schemas.microsoft.com/office/word/2010/wordprocessingGroup" xmlns:wpi="http://schemas.microsoft.com/office/word/2010/wordprocessingInk" xmlns:wne="http://schemas.microsoft.com/office/word/2006/wordml" xmlns:wps="http://schemas.microsoft.com/office/word/2010/wordprocessingShape" mc:Ignorable="w14 w15 w16se w16cid wp14">
+<w:endnotes xmlns:wpc="http://schemas.microsoft.com/office/word/2010/wordprocessingCanvas" xmlns:cx="http://schemas.microsoft.com/office/drawing/2014/chartex" xmlns:cx1="http://schemas.microsoft.com/office/drawing/2015/9/8/chartex" xmlns:mc="http://schemas.openxmlformats.org/markup-compatibility/2006" xmlns:o="urn:schemas-microsoft-com:office:office" xmlns:r="http://schemas.openxmlformats.org/officeDocument/2006/relationships" xmlns:m="http://schemas.openxmlformats.org/officeDocument/2006/math" xmlns:v="urn:schemas-microsoft-com:vml" xmlns:wp14="http://schemas.microsoft.com/office/word/2010/wordprocessingDrawing" xmlns:wp="http://schemas.openxmlformats.org/drawingml/2006/wordprocessingDrawing" xmlns:w10="urn:schemas-microsoft-com:office:word" xmlns:w="http://schemas.openxmlformats.org/wordprocessingml/2006/main" xmlns:w14="http://schemas.microsoft.com/office/word/2010/wordml" xmlns:w15="http://schemas.microsoft.com/office/word/2012/wordml" xmlns:w16se="http://schemas.microsoft.com/office/word/2015/wordml/symex" xmlns:wpg="http://schemas.microsoft.com/office/word/2010/wordprocessingGroup" xmlns:wpi="http://schemas.microsoft.com/office/word/2010/wordprocessingInk" xmlns:wne="http://schemas.microsoft.com/office/word/2006/wordml" xmlns:wps="http://schemas.microsoft.com/office/word/2010/wordprocessingShape" mc:Ignorable="w14 w15 w16se wp14">
   <w:endnote w:type="separator" w:id="-1">
     <w:p>
       <w:pPr>
@@ -2241,7 +4101,7 @@
 </file>
 
 <file path=word/footnotes.xml><?xml version="1.0" encoding="utf-8"?>
-<w:footnotes xmlns:wpc="http://schemas.microsoft.com/office/word/2010/wordprocessingCanvas" xmlns:cx="http://schemas.microsoft.com/office/drawing/2014/chartex" xmlns:cx1="http://schemas.microsoft.com/office/drawing/2015/9/8/chartex" xmlns:cx2="http://schemas.microsoft.com/office/drawing/2015/10/21/chartex" xmlns:cx3="http://schemas.microsoft.com/office/drawing/2016/5/9/chartex" xmlns:cx4="http://schemas.microsoft.com/office/drawing/2016/5/10/chartex" xmlns:cx5="http://schemas.microsoft.com/office/drawing/2016/5/11/chartex" xmlns:cx6="http://schemas.microsoft.com/office/drawing/2016/5/12/chartex" xmlns:cx7="http://schemas.microsoft.com/office/drawing/2016/5/13/chartex" xmlns:cx8="http://schemas.microsoft.com/office/drawing/2016/5/14/chartex" xmlns:mc="http://schemas.openxmlformats.org/markup-compatibility/2006" xmlns:aink="http://schemas.microsoft.com/office/drawing/2016/ink" xmlns:am3d="http://schemas.microsoft.com/office/drawing/2017/model3d" xmlns:o="urn:schemas-microsoft-com:office:office" xmlns:r="http://schemas.openxmlformats.org/officeDocument/2006/relationships" xmlns:m="http://schemas.openxmlformats.org/officeDocument/2006/math" xmlns:v="urn:schemas-microsoft-com:vml" xmlns:wp14="http://schemas.microsoft.com/office/word/2010/wordprocessingDrawing" xmlns:wp="http://schemas.openxmlformats.org/drawingml/2006/wordprocessingDrawing" xmlns:w10="urn:schemas-microsoft-com:office:word" xmlns:w="http://schemas.openxmlformats.org/wordprocessingml/2006/main" xmlns:w14="http://schemas.microsoft.com/office/word/2010/wordml" xmlns:w15="http://schemas.microsoft.com/office/word/2012/wordml" xmlns:w16cid="http://schemas.microsoft.com/office/word/2016/wordml/cid" xmlns:w16se="http://schemas.microsoft.com/office/word/2015/wordml/symex" xmlns:wpg="http://schemas.microsoft.com/office/word/2010/wordprocessingGroup" xmlns:wpi="http://schemas.microsoft.com/office/word/2010/wordprocessingInk" xmlns:wne="http://schemas.microsoft.com/office/word/2006/wordml" xmlns:wps="http://schemas.microsoft.com/office/word/2010/wordprocessingShape" mc:Ignorable="w14 w15 w16se w16cid wp14">
+<w:footnotes xmlns:wpc="http://schemas.microsoft.com/office/word/2010/wordprocessingCanvas" xmlns:cx="http://schemas.microsoft.com/office/drawing/2014/chartex" xmlns:cx1="http://schemas.microsoft.com/office/drawing/2015/9/8/chartex" xmlns:mc="http://schemas.openxmlformats.org/markup-compatibility/2006" xmlns:o="urn:schemas-microsoft-com:office:office" xmlns:r="http://schemas.openxmlformats.org/officeDocument/2006/relationships" xmlns:m="http://schemas.openxmlformats.org/officeDocument/2006/math" xmlns:v="urn:schemas-microsoft-com:vml" xmlns:wp14="http://schemas.microsoft.com/office/word/2010/wordprocessingDrawing" xmlns:wp="http://schemas.openxmlformats.org/drawingml/2006/wordprocessingDrawing" xmlns:w10="urn:schemas-microsoft-com:office:word" xmlns:w="http://schemas.openxmlformats.org/wordprocessingml/2006/main" xmlns:w14="http://schemas.microsoft.com/office/word/2010/wordml" xmlns:w15="http://schemas.microsoft.com/office/word/2012/wordml" xmlns:w16se="http://schemas.microsoft.com/office/word/2015/wordml/symex" xmlns:wpg="http://schemas.microsoft.com/office/word/2010/wordprocessingGroup" xmlns:wpi="http://schemas.microsoft.com/office/word/2010/wordprocessingInk" xmlns:wne="http://schemas.microsoft.com/office/word/2006/wordml" xmlns:wps="http://schemas.microsoft.com/office/word/2010/wordprocessingShape" mc:Ignorable="w14 w15 w16se wp14">
   <w:footnote w:type="separator" w:id="-1">
     <w:p>
       <w:pPr>
@@ -2268,7 +4128,7 @@
 </file>
 
 <file path=word/header1.xml><?xml version="1.0" encoding="utf-8"?>
-<w:hdr xmlns:wpc="http://schemas.microsoft.com/office/word/2010/wordprocessingCanvas" xmlns:cx="http://schemas.microsoft.com/office/drawing/2014/chartex" xmlns:cx1="http://schemas.microsoft.com/office/drawing/2015/9/8/chartex" xmlns:cx2="http://schemas.microsoft.com/office/drawing/2015/10/21/chartex" xmlns:cx3="http://schemas.microsoft.com/office/drawing/2016/5/9/chartex" xmlns:cx4="http://schemas.microsoft.com/office/drawing/2016/5/10/chartex" xmlns:cx5="http://schemas.microsoft.com/office/drawing/2016/5/11/chartex" xmlns:cx6="http://schemas.microsoft.com/office/drawing/2016/5/12/chartex" xmlns:cx7="http://schemas.microsoft.com/office/drawing/2016/5/13/chartex" xmlns:cx8="http://schemas.microsoft.com/office/drawing/2016/5/14/chartex" xmlns:mc="http://schemas.openxmlformats.org/markup-compatibility/2006" xmlns:aink="http://schemas.microsoft.com/office/drawing/2016/ink" xmlns:am3d="http://schemas.microsoft.com/office/drawing/2017/model3d" xmlns:o="urn:schemas-microsoft-com:office:office" xmlns:r="http://schemas.openxmlformats.org/officeDocument/2006/relationships" xmlns:m="http://schemas.openxmlformats.org/officeDocument/2006/math" xmlns:v="urn:schemas-microsoft-com:vml" xmlns:wp14="http://schemas.microsoft.com/office/word/2010/wordprocessingDrawing" xmlns:wp="http://schemas.openxmlformats.org/drawingml/2006/wordprocessingDrawing" xmlns:w10="urn:schemas-microsoft-com:office:word" xmlns:w="http://schemas.openxmlformats.org/wordprocessingml/2006/main" xmlns:w14="http://schemas.microsoft.com/office/word/2010/wordml" xmlns:w15="http://schemas.microsoft.com/office/word/2012/wordml" xmlns:w16cid="http://schemas.microsoft.com/office/word/2016/wordml/cid" xmlns:w16se="http://schemas.microsoft.com/office/word/2015/wordml/symex" xmlns:wpg="http://schemas.microsoft.com/office/word/2010/wordprocessingGroup" xmlns:wpi="http://schemas.microsoft.com/office/word/2010/wordprocessingInk" xmlns:wne="http://schemas.microsoft.com/office/word/2006/wordml" xmlns:wps="http://schemas.microsoft.com/office/word/2010/wordprocessingShape" mc:Ignorable="w14 w15 w16se w16cid wp14">
+<w:hdr xmlns:wpc="http://schemas.microsoft.com/office/word/2010/wordprocessingCanvas" xmlns:cx="http://schemas.microsoft.com/office/drawing/2014/chartex" xmlns:cx1="http://schemas.microsoft.com/office/drawing/2015/9/8/chartex" xmlns:mc="http://schemas.openxmlformats.org/markup-compatibility/2006" xmlns:o="urn:schemas-microsoft-com:office:office" xmlns:r="http://schemas.openxmlformats.org/officeDocument/2006/relationships" xmlns:m="http://schemas.openxmlformats.org/officeDocument/2006/math" xmlns:v="urn:schemas-microsoft-com:vml" xmlns:wp14="http://schemas.microsoft.com/office/word/2010/wordprocessingDrawing" xmlns:wp="http://schemas.openxmlformats.org/drawingml/2006/wordprocessingDrawing" xmlns:w10="urn:schemas-microsoft-com:office:word" xmlns:w="http://schemas.openxmlformats.org/wordprocessingml/2006/main" xmlns:w14="http://schemas.microsoft.com/office/word/2010/wordml" xmlns:w15="http://schemas.microsoft.com/office/word/2012/wordml" xmlns:w16se="http://schemas.microsoft.com/office/word/2015/wordml/symex" xmlns:wpg="http://schemas.microsoft.com/office/word/2010/wordprocessingGroup" xmlns:wpi="http://schemas.microsoft.com/office/word/2010/wordprocessingInk" xmlns:wne="http://schemas.microsoft.com/office/word/2006/wordml" xmlns:wps="http://schemas.microsoft.com/office/word/2010/wordprocessingShape" mc:Ignorable="w14 w15 w16se wp14">
   <w:p>
     <w:pPr>
       <w:pStyle w:val="Header"/>
@@ -2299,7 +4159,7 @@
           <w:rPr>
             <w:rStyle w:val="Strong"/>
           </w:rPr>
-          <w:t>realtime scalable video stream analysis</w:t>
+          <w:t>real-time scalable video stream analysis</w:t>
         </w:r>
       </w:sdtContent>
     </w:sdt>
@@ -2332,7 +4192,7 @@
         <w:rStyle w:val="Strong"/>
         <w:noProof/>
       </w:rPr>
-      <w:t>8</w:t>
+      <w:t>10</w:t>
     </w:r>
     <w:r>
       <w:rPr>
@@ -2346,7 +4206,7 @@
 </file>
 
 <file path=word/header2.xml><?xml version="1.0" encoding="utf-8"?>
-<w:hdr xmlns:wpc="http://schemas.microsoft.com/office/word/2010/wordprocessingCanvas" xmlns:cx="http://schemas.microsoft.com/office/drawing/2014/chartex" xmlns:cx1="http://schemas.microsoft.com/office/drawing/2015/9/8/chartex" xmlns:cx2="http://schemas.microsoft.com/office/drawing/2015/10/21/chartex" xmlns:cx3="http://schemas.microsoft.com/office/drawing/2016/5/9/chartex" xmlns:cx4="http://schemas.microsoft.com/office/drawing/2016/5/10/chartex" xmlns:cx5="http://schemas.microsoft.com/office/drawing/2016/5/11/chartex" xmlns:cx6="http://schemas.microsoft.com/office/drawing/2016/5/12/chartex" xmlns:cx7="http://schemas.microsoft.com/office/drawing/2016/5/13/chartex" xmlns:cx8="http://schemas.microsoft.com/office/drawing/2016/5/14/chartex" xmlns:mc="http://schemas.openxmlformats.org/markup-compatibility/2006" xmlns:aink="http://schemas.microsoft.com/office/drawing/2016/ink" xmlns:am3d="http://schemas.microsoft.com/office/drawing/2017/model3d" xmlns:o="urn:schemas-microsoft-com:office:office" xmlns:r="http://schemas.openxmlformats.org/officeDocument/2006/relationships" xmlns:m="http://schemas.openxmlformats.org/officeDocument/2006/math" xmlns:v="urn:schemas-microsoft-com:vml" xmlns:wp14="http://schemas.microsoft.com/office/word/2010/wordprocessingDrawing" xmlns:wp="http://schemas.openxmlformats.org/drawingml/2006/wordprocessingDrawing" xmlns:w10="urn:schemas-microsoft-com:office:word" xmlns:w="http://schemas.openxmlformats.org/wordprocessingml/2006/main" xmlns:w14="http://schemas.microsoft.com/office/word/2010/wordml" xmlns:w15="http://schemas.microsoft.com/office/word/2012/wordml" xmlns:w16cid="http://schemas.microsoft.com/office/word/2016/wordml/cid" xmlns:w16se="http://schemas.microsoft.com/office/word/2015/wordml/symex" xmlns:wpg="http://schemas.microsoft.com/office/word/2010/wordprocessingGroup" xmlns:wpi="http://schemas.microsoft.com/office/word/2010/wordprocessingInk" xmlns:wne="http://schemas.microsoft.com/office/word/2006/wordml" xmlns:wps="http://schemas.microsoft.com/office/word/2010/wordprocessingShape" mc:Ignorable="w14 w15 w16se w16cid wp14">
+<w:hdr xmlns:wpc="http://schemas.microsoft.com/office/word/2010/wordprocessingCanvas" xmlns:cx="http://schemas.microsoft.com/office/drawing/2014/chartex" xmlns:cx1="http://schemas.microsoft.com/office/drawing/2015/9/8/chartex" xmlns:mc="http://schemas.openxmlformats.org/markup-compatibility/2006" xmlns:o="urn:schemas-microsoft-com:office:office" xmlns:r="http://schemas.openxmlformats.org/officeDocument/2006/relationships" xmlns:m="http://schemas.openxmlformats.org/officeDocument/2006/math" xmlns:v="urn:schemas-microsoft-com:vml" xmlns:wp14="http://schemas.microsoft.com/office/word/2010/wordprocessingDrawing" xmlns:wp="http://schemas.openxmlformats.org/drawingml/2006/wordprocessingDrawing" xmlns:w10="urn:schemas-microsoft-com:office:word" xmlns:w="http://schemas.openxmlformats.org/wordprocessingml/2006/main" xmlns:w14="http://schemas.microsoft.com/office/word/2010/wordml" xmlns:w15="http://schemas.microsoft.com/office/word/2012/wordml" xmlns:w16se="http://schemas.microsoft.com/office/word/2015/wordml/symex" xmlns:wpg="http://schemas.microsoft.com/office/word/2010/wordprocessingGroup" xmlns:wpi="http://schemas.microsoft.com/office/word/2010/wordprocessingInk" xmlns:wne="http://schemas.microsoft.com/office/word/2006/wordml" xmlns:wps="http://schemas.microsoft.com/office/word/2010/wordprocessingShape" mc:Ignorable="w14 w15 w16se wp14">
   <w:p>
     <w:pPr>
       <w:pStyle w:val="Header"/>
@@ -2383,7 +4243,19 @@
           <w:rPr>
             <w:rStyle w:val="Strong"/>
           </w:rPr>
-          <w:t>realtime scalable video stream analysis</w:t>
+          <w:t>real</w:t>
+        </w:r>
+        <w:r>
+          <w:rPr>
+            <w:rStyle w:val="Strong"/>
+          </w:rPr>
+          <w:t>-</w:t>
+        </w:r>
+        <w:r>
+          <w:rPr>
+            <w:rStyle w:val="Strong"/>
+          </w:rPr>
+          <w:t>time scalable video stream analysis</w:t>
         </w:r>
       </w:sdtContent>
     </w:sdt>
@@ -2430,7 +4302,7 @@
 </file>
 
 <file path=word/numbering.xml><?xml version="1.0" encoding="utf-8"?>
-<w:numbering xmlns:wpc="http://schemas.microsoft.com/office/word/2010/wordprocessingCanvas" xmlns:cx="http://schemas.microsoft.com/office/drawing/2014/chartex" xmlns:cx1="http://schemas.microsoft.com/office/drawing/2015/9/8/chartex" xmlns:cx2="http://schemas.microsoft.com/office/drawing/2015/10/21/chartex" xmlns:cx3="http://schemas.microsoft.com/office/drawing/2016/5/9/chartex" xmlns:cx4="http://schemas.microsoft.com/office/drawing/2016/5/10/chartex" xmlns:cx5="http://schemas.microsoft.com/office/drawing/2016/5/11/chartex" xmlns:cx6="http://schemas.microsoft.com/office/drawing/2016/5/12/chartex" xmlns:cx7="http://schemas.microsoft.com/office/drawing/2016/5/13/chartex" xmlns:cx8="http://schemas.microsoft.com/office/drawing/2016/5/14/chartex" xmlns:mc="http://schemas.openxmlformats.org/markup-compatibility/2006" xmlns:aink="http://schemas.microsoft.com/office/drawing/2016/ink" xmlns:am3d="http://schemas.microsoft.com/office/drawing/2017/model3d" xmlns:o="urn:schemas-microsoft-com:office:office" xmlns:r="http://schemas.openxmlformats.org/officeDocument/2006/relationships" xmlns:m="http://schemas.openxmlformats.org/officeDocument/2006/math" xmlns:v="urn:schemas-microsoft-com:vml" xmlns:wp14="http://schemas.microsoft.com/office/word/2010/wordprocessingDrawing" xmlns:wp="http://schemas.openxmlformats.org/drawingml/2006/wordprocessingDrawing" xmlns:w10="urn:schemas-microsoft-com:office:word" xmlns:w="http://schemas.openxmlformats.org/wordprocessingml/2006/main" xmlns:w14="http://schemas.microsoft.com/office/word/2010/wordml" xmlns:w15="http://schemas.microsoft.com/office/word/2012/wordml" xmlns:w16cid="http://schemas.microsoft.com/office/word/2016/wordml/cid" xmlns:w16se="http://schemas.microsoft.com/office/word/2015/wordml/symex" xmlns:wpg="http://schemas.microsoft.com/office/word/2010/wordprocessingGroup" xmlns:wpi="http://schemas.microsoft.com/office/word/2010/wordprocessingInk" xmlns:wne="http://schemas.microsoft.com/office/word/2006/wordml" xmlns:wps="http://schemas.microsoft.com/office/word/2010/wordprocessingShape" mc:Ignorable="w14 w15 w16se w16cid wp14">
+<w:numbering xmlns:wpc="http://schemas.microsoft.com/office/word/2010/wordprocessingCanvas" xmlns:cx="http://schemas.microsoft.com/office/drawing/2014/chartex" xmlns:cx1="http://schemas.microsoft.com/office/drawing/2015/9/8/chartex" xmlns:mc="http://schemas.openxmlformats.org/markup-compatibility/2006" xmlns:o="urn:schemas-microsoft-com:office:office" xmlns:r="http://schemas.openxmlformats.org/officeDocument/2006/relationships" xmlns:m="http://schemas.openxmlformats.org/officeDocument/2006/math" xmlns:v="urn:schemas-microsoft-com:vml" xmlns:wp14="http://schemas.microsoft.com/office/word/2010/wordprocessingDrawing" xmlns:wp="http://schemas.openxmlformats.org/drawingml/2006/wordprocessingDrawing" xmlns:w10="urn:schemas-microsoft-com:office:word" xmlns:w="http://schemas.openxmlformats.org/wordprocessingml/2006/main" xmlns:w14="http://schemas.microsoft.com/office/word/2010/wordml" xmlns:w15="http://schemas.microsoft.com/office/word/2012/wordml" xmlns:w16se="http://schemas.microsoft.com/office/word/2015/wordml/symex" xmlns:wpg="http://schemas.microsoft.com/office/word/2010/wordprocessingGroup" xmlns:wpi="http://schemas.microsoft.com/office/word/2010/wordprocessingInk" xmlns:wne="http://schemas.microsoft.com/office/word/2006/wordml" xmlns:wps="http://schemas.microsoft.com/office/word/2010/wordprocessingShape" mc:Ignorable="w14 w15 w16se wp14">
   <w:abstractNum w:abstractNumId="0" w15:restartNumberingAfterBreak="0">
     <w:nsid w:val="FFFFFF7C"/>
     <w:multiLevelType w:val="singleLevel"/>
@@ -2630,6 +4502,208 @@
     </w:lvl>
   </w:abstractNum>
   <w:abstractNum w:abstractNumId="10" w15:restartNumberingAfterBreak="0">
+    <w:nsid w:val="08C10E2D"/>
+    <w:multiLevelType w:val="hybridMultilevel"/>
+    <w:tmpl w:val="9EC45738"/>
+    <w:lvl w:ilvl="0" w:tplc="4644FC4C">
+      <w:start w:val="1"/>
+      <w:numFmt w:val="decimal"/>
+      <w:lvlText w:val="%1."/>
+      <w:lvlJc w:val="left"/>
+      <w:pPr>
+        <w:ind w:left="1080" w:hanging="360"/>
+      </w:pPr>
+      <w:rPr>
+        <w:rFonts w:hint="default"/>
+      </w:rPr>
+    </w:lvl>
+    <w:lvl w:ilvl="1" w:tplc="08090019" w:tentative="1">
+      <w:start w:val="1"/>
+      <w:numFmt w:val="lowerLetter"/>
+      <w:lvlText w:val="%2."/>
+      <w:lvlJc w:val="left"/>
+      <w:pPr>
+        <w:ind w:left="1800" w:hanging="360"/>
+      </w:pPr>
+    </w:lvl>
+    <w:lvl w:ilvl="2" w:tplc="0809001B" w:tentative="1">
+      <w:start w:val="1"/>
+      <w:numFmt w:val="lowerRoman"/>
+      <w:lvlText w:val="%3."/>
+      <w:lvlJc w:val="right"/>
+      <w:pPr>
+        <w:ind w:left="2520" w:hanging="180"/>
+      </w:pPr>
+    </w:lvl>
+    <w:lvl w:ilvl="3" w:tplc="0809000F" w:tentative="1">
+      <w:start w:val="1"/>
+      <w:numFmt w:val="decimal"/>
+      <w:lvlText w:val="%4."/>
+      <w:lvlJc w:val="left"/>
+      <w:pPr>
+        <w:ind w:left="3240" w:hanging="360"/>
+      </w:pPr>
+    </w:lvl>
+    <w:lvl w:ilvl="4" w:tplc="08090019" w:tentative="1">
+      <w:start w:val="1"/>
+      <w:numFmt w:val="lowerLetter"/>
+      <w:lvlText w:val="%5."/>
+      <w:lvlJc w:val="left"/>
+      <w:pPr>
+        <w:ind w:left="3960" w:hanging="360"/>
+      </w:pPr>
+    </w:lvl>
+    <w:lvl w:ilvl="5" w:tplc="0809001B" w:tentative="1">
+      <w:start w:val="1"/>
+      <w:numFmt w:val="lowerRoman"/>
+      <w:lvlText w:val="%6."/>
+      <w:lvlJc w:val="right"/>
+      <w:pPr>
+        <w:ind w:left="4680" w:hanging="180"/>
+      </w:pPr>
+    </w:lvl>
+    <w:lvl w:ilvl="6" w:tplc="0809000F" w:tentative="1">
+      <w:start w:val="1"/>
+      <w:numFmt w:val="decimal"/>
+      <w:lvlText w:val="%7."/>
+      <w:lvlJc w:val="left"/>
+      <w:pPr>
+        <w:ind w:left="5400" w:hanging="360"/>
+      </w:pPr>
+    </w:lvl>
+    <w:lvl w:ilvl="7" w:tplc="08090019" w:tentative="1">
+      <w:start w:val="1"/>
+      <w:numFmt w:val="lowerLetter"/>
+      <w:lvlText w:val="%8."/>
+      <w:lvlJc w:val="left"/>
+      <w:pPr>
+        <w:ind w:left="6120" w:hanging="360"/>
+      </w:pPr>
+    </w:lvl>
+    <w:lvl w:ilvl="8" w:tplc="0809001B" w:tentative="1">
+      <w:start w:val="1"/>
+      <w:numFmt w:val="lowerRoman"/>
+      <w:lvlText w:val="%9."/>
+      <w:lvlJc w:val="right"/>
+      <w:pPr>
+        <w:ind w:left="6840" w:hanging="180"/>
+      </w:pPr>
+    </w:lvl>
+  </w:abstractNum>
+  <w:abstractNum w:abstractNumId="11" w15:restartNumberingAfterBreak="0">
+    <w:nsid w:val="2F9653D4"/>
+    <w:multiLevelType w:val="hybridMultilevel"/>
+    <w:tmpl w:val="A6CA2576"/>
+    <w:lvl w:ilvl="0" w:tplc="8B4A3D28">
+      <w:start w:val="1"/>
+      <w:numFmt w:val="bullet"/>
+      <w:lvlText w:val="-"/>
+      <w:lvlJc w:val="left"/>
+      <w:pPr>
+        <w:ind w:left="1080" w:hanging="360"/>
+      </w:pPr>
+      <w:rPr>
+        <w:rFonts w:ascii="Times New Roman" w:eastAsiaTheme="minorEastAsia" w:hAnsi="Times New Roman" w:cs="Times New Roman" w:hint="default"/>
+      </w:rPr>
+    </w:lvl>
+    <w:lvl w:ilvl="1" w:tplc="08090003" w:tentative="1">
+      <w:start w:val="1"/>
+      <w:numFmt w:val="bullet"/>
+      <w:lvlText w:val="o"/>
+      <w:lvlJc w:val="left"/>
+      <w:pPr>
+        <w:ind w:left="1800" w:hanging="360"/>
+      </w:pPr>
+      <w:rPr>
+        <w:rFonts w:ascii="Courier New" w:hAnsi="Courier New" w:cs="Courier New" w:hint="default"/>
+      </w:rPr>
+    </w:lvl>
+    <w:lvl w:ilvl="2" w:tplc="08090005" w:tentative="1">
+      <w:start w:val="1"/>
+      <w:numFmt w:val="bullet"/>
+      <w:lvlText w:val=""/>
+      <w:lvlJc w:val="left"/>
+      <w:pPr>
+        <w:ind w:left="2520" w:hanging="360"/>
+      </w:pPr>
+      <w:rPr>
+        <w:rFonts w:ascii="Wingdings" w:hAnsi="Wingdings" w:hint="default"/>
+      </w:rPr>
+    </w:lvl>
+    <w:lvl w:ilvl="3" w:tplc="08090001" w:tentative="1">
+      <w:start w:val="1"/>
+      <w:numFmt w:val="bullet"/>
+      <w:lvlText w:val=""/>
+      <w:lvlJc w:val="left"/>
+      <w:pPr>
+        <w:ind w:left="3240" w:hanging="360"/>
+      </w:pPr>
+      <w:rPr>
+        <w:rFonts w:ascii="Symbol" w:hAnsi="Symbol" w:hint="default"/>
+      </w:rPr>
+    </w:lvl>
+    <w:lvl w:ilvl="4" w:tplc="08090003" w:tentative="1">
+      <w:start w:val="1"/>
+      <w:numFmt w:val="bullet"/>
+      <w:lvlText w:val="o"/>
+      <w:lvlJc w:val="left"/>
+      <w:pPr>
+        <w:ind w:left="3960" w:hanging="360"/>
+      </w:pPr>
+      <w:rPr>
+        <w:rFonts w:ascii="Courier New" w:hAnsi="Courier New" w:cs="Courier New" w:hint="default"/>
+      </w:rPr>
+    </w:lvl>
+    <w:lvl w:ilvl="5" w:tplc="08090005" w:tentative="1">
+      <w:start w:val="1"/>
+      <w:numFmt w:val="bullet"/>
+      <w:lvlText w:val=""/>
+      <w:lvlJc w:val="left"/>
+      <w:pPr>
+        <w:ind w:left="4680" w:hanging="360"/>
+      </w:pPr>
+      <w:rPr>
+        <w:rFonts w:ascii="Wingdings" w:hAnsi="Wingdings" w:hint="default"/>
+      </w:rPr>
+    </w:lvl>
+    <w:lvl w:ilvl="6" w:tplc="08090001" w:tentative="1">
+      <w:start w:val="1"/>
+      <w:numFmt w:val="bullet"/>
+      <w:lvlText w:val=""/>
+      <w:lvlJc w:val="left"/>
+      <w:pPr>
+        <w:ind w:left="5400" w:hanging="360"/>
+      </w:pPr>
+      <w:rPr>
+        <w:rFonts w:ascii="Symbol" w:hAnsi="Symbol" w:hint="default"/>
+      </w:rPr>
+    </w:lvl>
+    <w:lvl w:ilvl="7" w:tplc="08090003" w:tentative="1">
+      <w:start w:val="1"/>
+      <w:numFmt w:val="bullet"/>
+      <w:lvlText w:val="o"/>
+      <w:lvlJc w:val="left"/>
+      <w:pPr>
+        <w:ind w:left="6120" w:hanging="360"/>
+      </w:pPr>
+      <w:rPr>
+        <w:rFonts w:ascii="Courier New" w:hAnsi="Courier New" w:cs="Courier New" w:hint="default"/>
+      </w:rPr>
+    </w:lvl>
+    <w:lvl w:ilvl="8" w:tplc="08090005" w:tentative="1">
+      <w:start w:val="1"/>
+      <w:numFmt w:val="bullet"/>
+      <w:lvlText w:val=""/>
+      <w:lvlJc w:val="left"/>
+      <w:pPr>
+        <w:ind w:left="6840" w:hanging="360"/>
+      </w:pPr>
+      <w:rPr>
+        <w:rFonts w:ascii="Wingdings" w:hAnsi="Wingdings" w:hint="default"/>
+      </w:rPr>
+    </w:lvl>
+  </w:abstractNum>
+  <w:abstractNum w:abstractNumId="12" w15:restartNumberingAfterBreak="0">
     <w:nsid w:val="4A5A1099"/>
     <w:multiLevelType w:val="multilevel"/>
     <w:tmpl w:val="4268E1E0"/>
@@ -2716,7 +4790,7 @@
       </w:pPr>
     </w:lvl>
   </w:abstractNum>
-  <w:abstractNum w:abstractNumId="11" w15:restartNumberingAfterBreak="0">
+  <w:abstractNum w:abstractNumId="13" w15:restartNumberingAfterBreak="0">
     <w:nsid w:val="54B27D0C"/>
     <w:multiLevelType w:val="multilevel"/>
     <w:tmpl w:val="0409001D"/>
@@ -2802,7 +4876,7 @@
       </w:pPr>
     </w:lvl>
   </w:abstractNum>
-  <w:abstractNum w:abstractNumId="12" w15:restartNumberingAfterBreak="0">
+  <w:abstractNum w:abstractNumId="14" w15:restartNumberingAfterBreak="0">
     <w:nsid w:val="6D702056"/>
     <w:multiLevelType w:val="multilevel"/>
     <w:tmpl w:val="04090023"/>
@@ -2889,7 +4963,7 @@
       </w:pPr>
     </w:lvl>
   </w:abstractNum>
-  <w:abstractNum w:abstractNumId="13" w15:restartNumberingAfterBreak="0">
+  <w:abstractNum w:abstractNumId="15" w15:restartNumberingAfterBreak="0">
     <w:nsid w:val="7273740B"/>
     <w:multiLevelType w:val="multilevel"/>
     <w:tmpl w:val="0409001F"/>
@@ -3012,22 +5086,28 @@
     </w:lvlOverride>
   </w:num>
   <w:num w:numId="12">
+    <w:abstractNumId w:val="15"/>
+  </w:num>
+  <w:num w:numId="13">
     <w:abstractNumId w:val="13"/>
   </w:num>
-  <w:num w:numId="13">
-    <w:abstractNumId w:val="11"/>
+  <w:num w:numId="14">
+    <w:abstractNumId w:val="12"/>
   </w:num>
-  <w:num w:numId="14">
+  <w:num w:numId="15">
+    <w:abstractNumId w:val="14"/>
+  </w:num>
+  <w:num w:numId="16">
     <w:abstractNumId w:val="10"/>
   </w:num>
-  <w:num w:numId="15">
-    <w:abstractNumId w:val="12"/>
+  <w:num w:numId="17">
+    <w:abstractNumId w:val="11"/>
   </w:num>
 </w:numbering>
 </file>
 
 <file path=word/styles.xml><?xml version="1.0" encoding="utf-8"?>
-<w:styles xmlns:mc="http://schemas.openxmlformats.org/markup-compatibility/2006" xmlns:r="http://schemas.openxmlformats.org/officeDocument/2006/relationships" xmlns:w="http://schemas.openxmlformats.org/wordprocessingml/2006/main" xmlns:w14="http://schemas.microsoft.com/office/word/2010/wordml" xmlns:w15="http://schemas.microsoft.com/office/word/2012/wordml" xmlns:w16cid="http://schemas.microsoft.com/office/word/2016/wordml/cid" xmlns:w16se="http://schemas.microsoft.com/office/word/2015/wordml/symex" mc:Ignorable="w14 w15 w16se w16cid">
+<w:styles xmlns:mc="http://schemas.openxmlformats.org/markup-compatibility/2006" xmlns:r="http://schemas.openxmlformats.org/officeDocument/2006/relationships" xmlns:w="http://schemas.openxmlformats.org/wordprocessingml/2006/main" xmlns:w14="http://schemas.microsoft.com/office/word/2010/wordml" xmlns:w15="http://schemas.microsoft.com/office/word/2012/wordml" xmlns:w16se="http://schemas.microsoft.com/office/word/2015/wordml/symex" mc:Ignorable="w14 w15 w16se">
   <w:docDefaults>
     <w:rPrDefault>
       <w:rPr>
@@ -3044,7 +5124,7 @@
       </w:pPr>
     </w:pPrDefault>
   </w:docDefaults>
-  <w:latentStyles w:defLockedState="0" w:defUIPriority="99" w:defSemiHidden="0" w:defUnhideWhenUsed="0" w:defQFormat="0" w:count="375">
+  <w:latentStyles w:defLockedState="0" w:defUIPriority="99" w:defSemiHidden="0" w:defUnhideWhenUsed="0" w:defQFormat="0" w:count="371">
     <w:lsdException w:name="Normal" w:uiPriority="0" w:qFormat="1"/>
     <w:lsdException w:name="heading 1" w:uiPriority="9" w:qFormat="1"/>
     <w:lsdException w:name="heading 2" w:semiHidden="1" w:uiPriority="3" w:unhideWhenUsed="1" w:qFormat="1"/>
@@ -3416,10 +5496,6 @@
     <w:lsdException w:name="List Table 5 Dark Accent 6" w:uiPriority="50"/>
     <w:lsdException w:name="List Table 6 Colorful Accent 6" w:uiPriority="51"/>
     <w:lsdException w:name="List Table 7 Colorful Accent 6" w:uiPriority="52"/>
-    <w:lsdException w:name="Mention" w:semiHidden="1" w:unhideWhenUsed="1"/>
-    <w:lsdException w:name="Smart Hyperlink" w:semiHidden="1" w:unhideWhenUsed="1"/>
-    <w:lsdException w:name="Hashtag" w:semiHidden="1" w:unhideWhenUsed="1"/>
-    <w:lsdException w:name="Unresolved Mention" w:semiHidden="1" w:unhideWhenUsed="1"/>
   </w:latentStyles>
   <w:style w:type="paragraph" w:default="1" w:styleId="Normal">
     <w:name w:val="Normal"/>
@@ -4918,7 +6994,6 @@
     <w:name w:val="List Paragraph"/>
     <w:basedOn w:val="Normal"/>
     <w:uiPriority w:val="34"/>
-    <w:semiHidden/>
     <w:unhideWhenUsed/>
     <w:qFormat/>
     <w:pPr>
@@ -5581,6 +7656,32 @@
       <w:color w:val="5F5F5F" w:themeColor="hyperlink"/>
       <w:u w:val="single"/>
     </w:rPr>
+  </w:style>
+  <w:style w:type="paragraph" w:styleId="TOC2">
+    <w:name w:val="toc 2"/>
+    <w:basedOn w:val="Normal"/>
+    <w:next w:val="Normal"/>
+    <w:autoRedefine/>
+    <w:uiPriority w:val="39"/>
+    <w:unhideWhenUsed/>
+    <w:rsid w:val="00BB246F"/>
+    <w:pPr>
+      <w:spacing w:after="100"/>
+      <w:ind w:left="240"/>
+    </w:pPr>
+  </w:style>
+  <w:style w:type="paragraph" w:styleId="TOC3">
+    <w:name w:val="toc 3"/>
+    <w:basedOn w:val="Normal"/>
+    <w:next w:val="Normal"/>
+    <w:autoRedefine/>
+    <w:uiPriority w:val="39"/>
+    <w:unhideWhenUsed/>
+    <w:rsid w:val="004E2889"/>
+    <w:pPr>
+      <w:spacing w:after="100"/>
+      <w:ind w:left="480"/>
+    </w:pPr>
   </w:style>
 </w:styles>
 </file>
@@ -5949,6 +8050,7 @@
     </c:plotArea>
     <c:legend>
       <c:legendPos val="b"/>
+      <c:layout/>
       <c:overlay val="0"/>
       <c:spPr>
         <a:noFill/>
@@ -6557,7 +8659,7 @@
 </file>
 
 <file path=word/glossary/document.xml><?xml version="1.0" encoding="utf-8"?>
-<w:glossaryDocument xmlns:wpc="http://schemas.microsoft.com/office/word/2010/wordprocessingCanvas" xmlns:cx="http://schemas.microsoft.com/office/drawing/2014/chartex" xmlns:cx1="http://schemas.microsoft.com/office/drawing/2015/9/8/chartex" xmlns:cx2="http://schemas.microsoft.com/office/drawing/2015/10/21/chartex" xmlns:cx3="http://schemas.microsoft.com/office/drawing/2016/5/9/chartex" xmlns:cx4="http://schemas.microsoft.com/office/drawing/2016/5/10/chartex" xmlns:cx5="http://schemas.microsoft.com/office/drawing/2016/5/11/chartex" xmlns:cx6="http://schemas.microsoft.com/office/drawing/2016/5/12/chartex" xmlns:cx7="http://schemas.microsoft.com/office/drawing/2016/5/13/chartex" xmlns:cx8="http://schemas.microsoft.com/office/drawing/2016/5/14/chartex" xmlns:mc="http://schemas.openxmlformats.org/markup-compatibility/2006" xmlns:aink="http://schemas.microsoft.com/office/drawing/2016/ink" xmlns:am3d="http://schemas.microsoft.com/office/drawing/2017/model3d" xmlns:o="urn:schemas-microsoft-com:office:office" xmlns:r="http://schemas.openxmlformats.org/officeDocument/2006/relationships" xmlns:m="http://schemas.openxmlformats.org/officeDocument/2006/math" xmlns:v="urn:schemas-microsoft-com:vml" xmlns:wp14="http://schemas.microsoft.com/office/word/2010/wordprocessingDrawing" xmlns:wp="http://schemas.openxmlformats.org/drawingml/2006/wordprocessingDrawing" xmlns:w10="urn:schemas-microsoft-com:office:word" xmlns:w="http://schemas.openxmlformats.org/wordprocessingml/2006/main" xmlns:w14="http://schemas.microsoft.com/office/word/2010/wordml" xmlns:w15="http://schemas.microsoft.com/office/word/2012/wordml" xmlns:w16cid="http://schemas.microsoft.com/office/word/2016/wordml/cid" xmlns:w16se="http://schemas.microsoft.com/office/word/2015/wordml/symex" xmlns:wpg="http://schemas.microsoft.com/office/word/2010/wordprocessingGroup" xmlns:wpi="http://schemas.microsoft.com/office/word/2010/wordprocessingInk" xmlns:wne="http://schemas.microsoft.com/office/word/2006/wordml" xmlns:wps="http://schemas.microsoft.com/office/word/2010/wordprocessingShape" mc:Ignorable="w14 w15 w16se w16cid wp14">
+<w:glossaryDocument xmlns:wpc="http://schemas.microsoft.com/office/word/2010/wordprocessingCanvas" xmlns:cx="http://schemas.microsoft.com/office/drawing/2014/chartex" xmlns:cx1="http://schemas.microsoft.com/office/drawing/2015/9/8/chartex" xmlns:mc="http://schemas.openxmlformats.org/markup-compatibility/2006" xmlns:o="urn:schemas-microsoft-com:office:office" xmlns:r="http://schemas.openxmlformats.org/officeDocument/2006/relationships" xmlns:m="http://schemas.openxmlformats.org/officeDocument/2006/math" xmlns:v="urn:schemas-microsoft-com:vml" xmlns:wp14="http://schemas.microsoft.com/office/word/2010/wordprocessingDrawing" xmlns:wp="http://schemas.openxmlformats.org/drawingml/2006/wordprocessingDrawing" xmlns:w10="urn:schemas-microsoft-com:office:word" xmlns:w="http://schemas.openxmlformats.org/wordprocessingml/2006/main" xmlns:w14="http://schemas.microsoft.com/office/word/2010/wordml" xmlns:w15="http://schemas.microsoft.com/office/word/2012/wordml" xmlns:w16se="http://schemas.microsoft.com/office/word/2015/wordml/symex" xmlns:wpg="http://schemas.microsoft.com/office/word/2010/wordprocessingGroup" xmlns:wpi="http://schemas.microsoft.com/office/word/2010/wordprocessingInk" xmlns:wne="http://schemas.microsoft.com/office/word/2006/wordml" xmlns:wps="http://schemas.microsoft.com/office/word/2010/wordprocessingShape" mc:Ignorable="w14 w15 w16se wp14">
   <w:docParts>
     <w:docPart>
       <w:docPartPr>
@@ -7717,11 +9819,11 @@
 </file>
 
 <file path=word/glossary/fontTable.xml><?xml version="1.0" encoding="utf-8"?>
-<w:fonts xmlns:mc="http://schemas.openxmlformats.org/markup-compatibility/2006" xmlns:r="http://schemas.openxmlformats.org/officeDocument/2006/relationships" xmlns:w="http://schemas.openxmlformats.org/wordprocessingml/2006/main" xmlns:w14="http://schemas.microsoft.com/office/word/2010/wordml" xmlns:w15="http://schemas.microsoft.com/office/word/2012/wordml" xmlns:w16cid="http://schemas.microsoft.com/office/word/2016/wordml/cid" xmlns:w16se="http://schemas.microsoft.com/office/word/2015/wordml/symex" mc:Ignorable="w14 w15 w16se w16cid">
+<w:fonts xmlns:mc="http://schemas.openxmlformats.org/markup-compatibility/2006" xmlns:r="http://schemas.openxmlformats.org/officeDocument/2006/relationships" xmlns:w="http://schemas.openxmlformats.org/wordprocessingml/2006/main" xmlns:w14="http://schemas.microsoft.com/office/word/2010/wordml" xmlns:w15="http://schemas.microsoft.com/office/word/2012/wordml" xmlns:w16se="http://schemas.microsoft.com/office/word/2015/wordml/symex" mc:Ignorable="w14 w15 w16se">
   <w:font w:name="Symbol">
     <w:panose1 w:val="05050102010706020507"/>
     <w:charset w:val="02"/>
-    <w:family w:val="decorative"/>
+    <w:family w:val="roman"/>
     <w:pitch w:val="variable"/>
     <w:sig w:usb0="00000000" w:usb1="10000000" w:usb2="00000000" w:usb3="00000000" w:csb0="80000000" w:csb1="00000000"/>
   </w:font>
@@ -7730,7 +9832,7 @@
     <w:charset w:val="00"/>
     <w:family w:val="roman"/>
     <w:pitch w:val="variable"/>
-    <w:sig w:usb0="20002A87" w:usb1="80000000" w:usb2="00000008" w:usb3="00000000" w:csb0="000001FF" w:csb1="00000000"/>
+    <w:sig w:usb0="E0002EFF" w:usb1="C000785B" w:usb2="00000009" w:usb3="00000000" w:csb0="000001FF" w:csb1="00000000"/>
   </w:font>
   <w:font w:name="SimSun">
     <w:altName w:val="宋体"/>
@@ -7740,35 +9842,48 @@
     <w:pitch w:val="variable"/>
     <w:sig w:usb0="00000003" w:usb1="288F0000" w:usb2="00000016" w:usb3="00000000" w:csb0="00040001" w:csb1="00000000"/>
   </w:font>
+  <w:font w:name="Courier New">
+    <w:panose1 w:val="02070309020205020404"/>
+    <w:charset w:val="00"/>
+    <w:family w:val="modern"/>
+    <w:pitch w:val="fixed"/>
+    <w:sig w:usb0="E0002EFF" w:usb1="C0007843" w:usb2="00000009" w:usb3="00000000" w:csb0="000001FF" w:csb1="00000000"/>
+  </w:font>
+  <w:font w:name="Wingdings">
+    <w:panose1 w:val="05000000000000000000"/>
+    <w:charset w:val="02"/>
+    <w:family w:val="auto"/>
+    <w:pitch w:val="variable"/>
+    <w:sig w:usb0="00000000" w:usb1="10000000" w:usb2="00000000" w:usb3="00000000" w:csb0="80000000" w:csb1="00000000"/>
+  </w:font>
   <w:font w:name="SimHei">
     <w:altName w:val="黑体"/>
-    <w:panose1 w:val="02010609060101010101"/>
+    <w:panose1 w:val="02010600030101010101"/>
     <w:charset w:val="86"/>
     <w:family w:val="modern"/>
     <w:pitch w:val="fixed"/>
     <w:sig w:usb0="800002BF" w:usb1="38CF7CFA" w:usb2="00000016" w:usb3="00000000" w:csb0="00040001" w:csb1="00000000"/>
   </w:font>
   <w:font w:name="Segoe UI">
-    <w:panose1 w:val="020B0604020202020204"/>
+    <w:panose1 w:val="020B0502040204020203"/>
     <w:charset w:val="00"/>
     <w:family w:val="swiss"/>
-    <w:notTrueType/>
     <w:pitch w:val="variable"/>
-    <w:sig w:usb0="00000003" w:usb1="00000000" w:usb2="00000000" w:usb3="00000000" w:csb0="00000001" w:csb1="00000000"/>
+    <w:sig w:usb0="E4002EFF" w:usb1="C000E47F" w:usb2="00000009" w:usb3="00000000" w:csb0="000001FF" w:csb1="00000000"/>
   </w:font>
   <w:font w:name="Consolas">
     <w:panose1 w:val="020B0609020204030204"/>
     <w:charset w:val="00"/>
     <w:family w:val="modern"/>
     <w:pitch w:val="fixed"/>
-    <w:sig w:usb0="E10002FF" w:usb1="4000FCFF" w:usb2="00000009" w:usb3="00000000" w:csb0="0000019F" w:csb1="00000000"/>
+    <w:sig w:usb0="E10006FF" w:usb1="4000FCFF" w:usb2="00000009" w:usb3="00000000" w:csb0="0000019F" w:csb1="00000000"/>
   </w:font>
   <w:font w:name="Calibri">
     <w:panose1 w:val="020F0502020204030204"/>
     <w:charset w:val="00"/>
     <w:family w:val="swiss"/>
     <w:pitch w:val="variable"/>
-    <w:sig w:usb0="A00002EF" w:usb1="4000207B" w:usb2="00000000" w:usb3="00000000" w:csb0="0000009F" w:csb1="00000000"/>
+    <w:sig w:usb0="E0002AFF" w:usb1="C000247B" w:usb2="00000009" w:usb3="00000000" w:csb0="000001FF" w:csb1="00000000"/>
   </w:font>
   <w:font w:name="Calibri Light">
     <w:panose1 w:val="020F0302020204030204"/>
@@ -7781,7 +9896,7 @@
 </file>
 
 <file path=word/glossary/settings.xml><?xml version="1.0" encoding="utf-8"?>
-<w:settings xmlns:mc="http://schemas.openxmlformats.org/markup-compatibility/2006" xmlns:o="urn:schemas-microsoft-com:office:office" xmlns:r="http://schemas.openxmlformats.org/officeDocument/2006/relationships" xmlns:m="http://schemas.openxmlformats.org/officeDocument/2006/math" xmlns:v="urn:schemas-microsoft-com:vml" xmlns:w10="urn:schemas-microsoft-com:office:word" xmlns:w="http://schemas.openxmlformats.org/wordprocessingml/2006/main" xmlns:w14="http://schemas.microsoft.com/office/word/2010/wordml" xmlns:w15="http://schemas.microsoft.com/office/word/2012/wordml" xmlns:w16cid="http://schemas.microsoft.com/office/word/2016/wordml/cid" xmlns:w16se="http://schemas.microsoft.com/office/word/2015/wordml/symex" xmlns:sl="http://schemas.openxmlformats.org/schemaLibrary/2006/main" mc:Ignorable="w14 w15 w16se w16cid">
+<w:settings xmlns:mc="http://schemas.openxmlformats.org/markup-compatibility/2006" xmlns:o="urn:schemas-microsoft-com:office:office" xmlns:r="http://schemas.openxmlformats.org/officeDocument/2006/relationships" xmlns:m="http://schemas.openxmlformats.org/officeDocument/2006/math" xmlns:v="urn:schemas-microsoft-com:vml" xmlns:w10="urn:schemas-microsoft-com:office:word" xmlns:w="http://schemas.openxmlformats.org/wordprocessingml/2006/main" xmlns:w14="http://schemas.microsoft.com/office/word/2010/wordml" xmlns:w15="http://schemas.microsoft.com/office/word/2012/wordml" xmlns:w16se="http://schemas.microsoft.com/office/word/2015/wordml/symex" xmlns:sl="http://schemas.openxmlformats.org/schemaLibrary/2006/main" mc:Ignorable="w14 w15 w16se">
   <w:view w:val="normal"/>
   <w:defaultTabStop w:val="720"/>
   <w:characterSpacingControl w:val="doNotCompress"/>
@@ -7792,7 +9907,6 @@
     <w:compatSetting w:name="enableOpenTypeFeatures" w:uri="http://schemas.microsoft.com/office/word" w:val="1"/>
     <w:compatSetting w:name="doNotFlipMirrorIndents" w:uri="http://schemas.microsoft.com/office/word" w:val="1"/>
     <w:compatSetting w:name="differentiateMultirowTableHeaders" w:uri="http://schemas.microsoft.com/office/word" w:val="1"/>
-    <w:compatSetting w:name="useWord2013TrackBottomHyphenation" w:uri="http://schemas.microsoft.com/office/word" w:val="0"/>
   </w:compat>
   <w:rsids>
     <w:rsidRoot w:val="00977FBC"/>
@@ -7822,7 +9936,7 @@
 </file>
 
 <file path=word/glossary/styles.xml><?xml version="1.0" encoding="utf-8"?>
-<w:styles xmlns:mc="http://schemas.openxmlformats.org/markup-compatibility/2006" xmlns:r="http://schemas.openxmlformats.org/officeDocument/2006/relationships" xmlns:w="http://schemas.openxmlformats.org/wordprocessingml/2006/main" xmlns:w14="http://schemas.microsoft.com/office/word/2010/wordml" xmlns:w15="http://schemas.microsoft.com/office/word/2012/wordml" xmlns:w16cid="http://schemas.microsoft.com/office/word/2016/wordml/cid" xmlns:w16se="http://schemas.microsoft.com/office/word/2015/wordml/symex" mc:Ignorable="w14 w15 w16se w16cid">
+<w:styles xmlns:mc="http://schemas.openxmlformats.org/markup-compatibility/2006" xmlns:r="http://schemas.openxmlformats.org/officeDocument/2006/relationships" xmlns:w="http://schemas.openxmlformats.org/wordprocessingml/2006/main" xmlns:w14="http://schemas.microsoft.com/office/word/2010/wordml" xmlns:w15="http://schemas.microsoft.com/office/word/2012/wordml" xmlns:w16se="http://schemas.microsoft.com/office/word/2015/wordml/symex" mc:Ignorable="w14 w15 w16se">
   <w:docDefaults>
     <w:rPrDefault>
       <w:rPr>
@@ -7834,7 +9948,7 @@
     </w:rPrDefault>
     <w:pPrDefault/>
   </w:docDefaults>
-  <w:latentStyles w:defLockedState="0" w:defUIPriority="99" w:defSemiHidden="0" w:defUnhideWhenUsed="0" w:defQFormat="0" w:count="375">
+  <w:latentStyles w:defLockedState="0" w:defUIPriority="99" w:defSemiHidden="0" w:defUnhideWhenUsed="0" w:defQFormat="0" w:count="371">
     <w:lsdException w:name="Normal" w:uiPriority="0" w:qFormat="1"/>
     <w:lsdException w:name="heading 1" w:uiPriority="9" w:qFormat="1"/>
     <w:lsdException w:name="heading 2" w:semiHidden="1" w:uiPriority="9" w:unhideWhenUsed="1" w:qFormat="1"/>
@@ -8206,10 +10320,6 @@
     <w:lsdException w:name="List Table 5 Dark Accent 6" w:uiPriority="50"/>
     <w:lsdException w:name="List Table 6 Colorful Accent 6" w:uiPriority="51"/>
     <w:lsdException w:name="List Table 7 Colorful Accent 6" w:uiPriority="52"/>
-    <w:lsdException w:name="Mention" w:semiHidden="1" w:unhideWhenUsed="1"/>
-    <w:lsdException w:name="Smart Hyperlink" w:semiHidden="1" w:unhideWhenUsed="1"/>
-    <w:lsdException w:name="Hashtag" w:semiHidden="1" w:unhideWhenUsed="1"/>
-    <w:lsdException w:name="Unresolved Mention" w:semiHidden="1" w:unhideWhenUsed="1"/>
   </w:latentStyles>
   <w:style w:type="paragraph" w:default="1" w:styleId="Normal">
     <w:name w:val="Normal"/>
@@ -8446,7 +10556,7 @@
 </file>
 
 <file path=word/glossary/webSettings.xml><?xml version="1.0" encoding="utf-8"?>
-<w:webSettings xmlns:mc="http://schemas.openxmlformats.org/markup-compatibility/2006" xmlns:r="http://schemas.openxmlformats.org/officeDocument/2006/relationships" xmlns:w="http://schemas.openxmlformats.org/wordprocessingml/2006/main" xmlns:w14="http://schemas.microsoft.com/office/word/2010/wordml" xmlns:w15="http://schemas.microsoft.com/office/word/2012/wordml" xmlns:w16cid="http://schemas.microsoft.com/office/word/2016/wordml/cid" xmlns:w16se="http://schemas.microsoft.com/office/word/2015/wordml/symex" mc:Ignorable="w14 w15 w16se w16cid">
+<w:webSettings xmlns:mc="http://schemas.openxmlformats.org/markup-compatibility/2006" xmlns:r="http://schemas.openxmlformats.org/officeDocument/2006/relationships" xmlns:w="http://schemas.openxmlformats.org/wordprocessingml/2006/main" xmlns:w14="http://schemas.microsoft.com/office/word/2010/wordml" xmlns:w15="http://schemas.microsoft.com/office/word/2012/wordml" xmlns:w16se="http://schemas.microsoft.com/office/word/2015/wordml/symex" mc:Ignorable="w14 w15 w16se">
   <w:optimizeForBrowser/>
   <w:allowPNG/>
 </w:webSettings>
@@ -8656,7 +10766,7 @@
 <file path=customXml/item1.xml><?xml version="1.0" encoding="utf-8"?>
 <CoverPageProperties xmlns="http://schemas.microsoft.com/office/2006/coverPageProps">
   <PublishDate/>
-  <Abstract>realtime scalable video stream analysis</Abstract>
+  <Abstract>real-time scalable video stream analysis</Abstract>
   <CompanyAddress/>
   <CompanyPhone/>
   <CompanyFax/>
@@ -8720,7 +10830,7 @@
 </file>
 
 <file path=customXml/itemProps2.xml><?xml version="1.0" encoding="utf-8"?>
-<ds:datastoreItem xmlns:ds="http://schemas.openxmlformats.org/officeDocument/2006/customXml" ds:itemID="{82D18357-ADF6-E141-BB7B-E7EA4F57D9F7}">
+<ds:datastoreItem xmlns:ds="http://schemas.openxmlformats.org/officeDocument/2006/customXml" ds:itemID="{35E2A212-B314-4C1F-9F8A-CDE0735A4145}">
   <ds:schemaRefs>
     <ds:schemaRef ds:uri="http://schemas.openxmlformats.org/officeDocument/2006/bibliography"/>
   </ds:schemaRefs>

</xml_diff>